<commit_message>
--V0.1.5.20160809_alpha --更新说明： --更新了 数据交换格式约定 PDF & Word 文档
</commit_message>
<xml_diff>
--- a/files/八戒上学数据交互约定规范.docx
+++ b/files/八戒上学数据交互约定规范.docx
@@ -274,33 +274,7 @@
         <w:rPr>
           <w:sz w:val="24"/>
         </w:rPr>
-        <w:t>的名称，</w:t>
-      </w:r>
-      <w:proofErr w:type="spellStart"/>
-      <w:r>
-        <w:rPr>
-          <w:sz w:val="24"/>
-        </w:rPr>
-        <w:t>url</w:t>
-      </w:r>
-      <w:proofErr w:type="spellEnd"/>
-      <w:r>
-        <w:rPr>
-          <w:sz w:val="24"/>
-        </w:rPr>
-        <w:t>为对应子</w:t>
-      </w:r>
-      <w:r>
-        <w:rPr>
-          <w:sz w:val="24"/>
-        </w:rPr>
-        <w:t>Tab</w:t>
-      </w:r>
-      <w:r>
-        <w:rPr>
-          <w:sz w:val="24"/>
-        </w:rPr>
-        <w:t>的链接</w:t>
+        <w:t>的名称</w:t>
       </w:r>
       <w:r>
         <w:rPr>
@@ -542,6 +516,25 @@
       <w:r>
         <w:rPr>
           <w:rFonts w:ascii="Source Code Pro" w:eastAsia="宋体" w:hAnsi="Source Code Pro" w:cs="宋体"/>
+          <w:color w:val="6A8759"/>
+          <w:kern w:val="0"/>
+          <w:szCs w:val="21"/>
+        </w:rPr>
+        <w:br/>
+        <w:t xml:space="preserve">    </w:t>
+      </w:r>
+      <w:r>
+        <w:rPr>
+          <w:rFonts w:ascii="Source Code Pro" w:eastAsia="宋体" w:hAnsi="Source Code Pro" w:cs="宋体"/>
+          <w:color w:val="A9B7C6"/>
+          <w:kern w:val="0"/>
+          <w:szCs w:val="21"/>
+        </w:rPr>
+        <w:t>}</w:t>
+      </w:r>
+      <w:r>
+        <w:rPr>
+          <w:rFonts w:ascii="Source Code Pro" w:eastAsia="宋体" w:hAnsi="Source Code Pro" w:cs="宋体"/>
           <w:color w:val="CC7832"/>
           <w:kern w:val="0"/>
           <w:szCs w:val="21"/>
@@ -556,6 +549,25 @@
           <w:szCs w:val="21"/>
         </w:rPr>
         <w:br/>
+        <w:t xml:space="preserve">    </w:t>
+      </w:r>
+      <w:r>
+        <w:rPr>
+          <w:rFonts w:ascii="Source Code Pro" w:eastAsia="宋体" w:hAnsi="Source Code Pro" w:cs="宋体"/>
+          <w:color w:val="A9B7C6"/>
+          <w:kern w:val="0"/>
+          <w:szCs w:val="21"/>
+        </w:rPr>
+        <w:t>{</w:t>
+      </w:r>
+      <w:r>
+        <w:rPr>
+          <w:rFonts w:ascii="Source Code Pro" w:eastAsia="宋体" w:hAnsi="Source Code Pro" w:cs="宋体"/>
+          <w:color w:val="A9B7C6"/>
+          <w:kern w:val="0"/>
+          <w:szCs w:val="21"/>
+        </w:rPr>
+        <w:br/>
         <w:t xml:space="preserve">      </w:t>
       </w:r>
       <w:r>
@@ -565,27 +577,7 @@
           <w:kern w:val="0"/>
           <w:szCs w:val="21"/>
         </w:rPr>
-        <w:t>"</w:t>
-      </w:r>
-      <w:proofErr w:type="spellStart"/>
-      <w:r>
-        <w:rPr>
-          <w:rFonts w:ascii="Source Code Pro" w:eastAsia="宋体" w:hAnsi="Source Code Pro" w:cs="宋体"/>
-          <w:color w:val="9876AA"/>
-          <w:kern w:val="0"/>
-          <w:szCs w:val="21"/>
-        </w:rPr>
-        <w:t>url</w:t>
-      </w:r>
-      <w:proofErr w:type="spellEnd"/>
-      <w:r>
-        <w:rPr>
-          <w:rFonts w:ascii="Source Code Pro" w:eastAsia="宋体" w:hAnsi="Source Code Pro" w:cs="宋体"/>
-          <w:color w:val="9876AA"/>
-          <w:kern w:val="0"/>
-          <w:szCs w:val="21"/>
-        </w:rPr>
-        <w:t>"</w:t>
+        <w:t>"title"</w:t>
       </w:r>
       <w:r>
         <w:rPr>
@@ -603,90 +595,6 @@
           <w:kern w:val="0"/>
           <w:szCs w:val="21"/>
         </w:rPr>
-        <w:t>"one.tpl.html"</w:t>
-      </w:r>
-      <w:r>
-        <w:rPr>
-          <w:rFonts w:ascii="Source Code Pro" w:eastAsia="宋体" w:hAnsi="Source Code Pro" w:cs="宋体"/>
-          <w:color w:val="6A8759"/>
-          <w:kern w:val="0"/>
-          <w:szCs w:val="21"/>
-        </w:rPr>
-        <w:br/>
-        <w:t xml:space="preserve">    </w:t>
-      </w:r>
-      <w:r>
-        <w:rPr>
-          <w:rFonts w:ascii="Source Code Pro" w:eastAsia="宋体" w:hAnsi="Source Code Pro" w:cs="宋体"/>
-          <w:color w:val="A9B7C6"/>
-          <w:kern w:val="0"/>
-          <w:szCs w:val="21"/>
-        </w:rPr>
-        <w:t>}</w:t>
-      </w:r>
-      <w:r>
-        <w:rPr>
-          <w:rFonts w:ascii="Source Code Pro" w:eastAsia="宋体" w:hAnsi="Source Code Pro" w:cs="宋体"/>
-          <w:color w:val="CC7832"/>
-          <w:kern w:val="0"/>
-          <w:szCs w:val="21"/>
-        </w:rPr>
-        <w:t>,</w:t>
-      </w:r>
-      <w:r>
-        <w:rPr>
-          <w:rFonts w:ascii="Source Code Pro" w:eastAsia="宋体" w:hAnsi="Source Code Pro" w:cs="宋体"/>
-          <w:color w:val="CC7832"/>
-          <w:kern w:val="0"/>
-          <w:szCs w:val="21"/>
-        </w:rPr>
-        <w:br/>
-        <w:t xml:space="preserve">    </w:t>
-      </w:r>
-      <w:r>
-        <w:rPr>
-          <w:rFonts w:ascii="Source Code Pro" w:eastAsia="宋体" w:hAnsi="Source Code Pro" w:cs="宋体"/>
-          <w:color w:val="A9B7C6"/>
-          <w:kern w:val="0"/>
-          <w:szCs w:val="21"/>
-        </w:rPr>
-        <w:t>{</w:t>
-      </w:r>
-      <w:r>
-        <w:rPr>
-          <w:rFonts w:ascii="Source Code Pro" w:eastAsia="宋体" w:hAnsi="Source Code Pro" w:cs="宋体"/>
-          <w:color w:val="A9B7C6"/>
-          <w:kern w:val="0"/>
-          <w:szCs w:val="21"/>
-        </w:rPr>
-        <w:br/>
-        <w:t xml:space="preserve">      </w:t>
-      </w:r>
-      <w:r>
-        <w:rPr>
-          <w:rFonts w:ascii="Source Code Pro" w:eastAsia="宋体" w:hAnsi="Source Code Pro" w:cs="宋体"/>
-          <w:color w:val="9876AA"/>
-          <w:kern w:val="0"/>
-          <w:szCs w:val="21"/>
-        </w:rPr>
-        <w:t>"title"</w:t>
-      </w:r>
-      <w:r>
-        <w:rPr>
-          <w:rFonts w:ascii="Source Code Pro" w:eastAsia="宋体" w:hAnsi="Source Code Pro" w:cs="宋体"/>
-          <w:color w:val="CC7832"/>
-          <w:kern w:val="0"/>
-          <w:szCs w:val="21"/>
-        </w:rPr>
-        <w:t xml:space="preserve">: </w:t>
-      </w:r>
-      <w:r>
-        <w:rPr>
-          <w:rFonts w:ascii="Source Code Pro" w:eastAsia="宋体" w:hAnsi="Source Code Pro" w:cs="宋体"/>
-          <w:color w:val="6A8759"/>
-          <w:kern w:val="0"/>
-          <w:szCs w:val="21"/>
-        </w:rPr>
         <w:t>"</w:t>
       </w:r>
       <w:r>
@@ -706,72 +614,6 @@
           <w:szCs w:val="21"/>
         </w:rPr>
         <w:t>"</w:t>
-      </w:r>
-      <w:r>
-        <w:rPr>
-          <w:rFonts w:ascii="Source Code Pro" w:eastAsia="宋体" w:hAnsi="Source Code Pro" w:cs="宋体"/>
-          <w:color w:val="CC7832"/>
-          <w:kern w:val="0"/>
-          <w:szCs w:val="21"/>
-        </w:rPr>
-        <w:t>,</w:t>
-      </w:r>
-      <w:r>
-        <w:rPr>
-          <w:rFonts w:ascii="Source Code Pro" w:eastAsia="宋体" w:hAnsi="Source Code Pro" w:cs="宋体"/>
-          <w:color w:val="CC7832"/>
-          <w:kern w:val="0"/>
-          <w:szCs w:val="21"/>
-        </w:rPr>
-        <w:br/>
-        <w:t xml:space="preserve">      </w:t>
-      </w:r>
-      <w:r>
-        <w:rPr>
-          <w:rFonts w:ascii="Source Code Pro" w:eastAsia="宋体" w:hAnsi="Source Code Pro" w:cs="宋体"/>
-          <w:color w:val="9876AA"/>
-          <w:kern w:val="0"/>
-          <w:szCs w:val="21"/>
-        </w:rPr>
-        <w:t>"</w:t>
-      </w:r>
-      <w:proofErr w:type="spellStart"/>
-      <w:r>
-        <w:rPr>
-          <w:rFonts w:ascii="Source Code Pro" w:eastAsia="宋体" w:hAnsi="Source Code Pro" w:cs="宋体"/>
-          <w:color w:val="9876AA"/>
-          <w:kern w:val="0"/>
-          <w:szCs w:val="21"/>
-        </w:rPr>
-        <w:t>url</w:t>
-      </w:r>
-      <w:proofErr w:type="spellEnd"/>
-      <w:r>
-        <w:rPr>
-          <w:rFonts w:ascii="Source Code Pro" w:eastAsia="宋体" w:hAnsi="Source Code Pro" w:cs="宋体"/>
-          <w:color w:val="9876AA"/>
-          <w:kern w:val="0"/>
-          <w:szCs w:val="21"/>
-        </w:rPr>
-        <w:t>"</w:t>
-      </w:r>
-      <w:r>
-        <w:rPr>
-          <w:rFonts w:ascii="Source Code Pro" w:eastAsia="宋体" w:hAnsi="Source Code Pro" w:cs="宋体"/>
-          <w:color w:val="CC7832"/>
-          <w:kern w:val="0"/>
-          <w:szCs w:val="21"/>
-        </w:rPr>
-        <w:t xml:space="preserve">: </w:t>
-      </w:r>
-      <w:r>
-        <w:rPr>
-          <w:rFonts w:ascii="Source Code Pro" w:eastAsia="宋体" w:hAnsi="Source Code Pro" w:cs="宋体"/>
-          <w:color w:val="6A8759"/>
-          <w:kern w:val="0"/>
-          <w:szCs w:val="21"/>
-        </w:rPr>
-        <w:t>"two.tpl.html"</w:t>
       </w:r>
       <w:r>
         <w:rPr>
@@ -1820,7 +1662,6 @@
           <w:kern w:val="2"/>
           <w:sz w:val="28"/>
         </w:rPr>
-        <w:lastRenderedPageBreak/>
         <w:t>活动列表</w:t>
       </w:r>
       <w:r>
@@ -1848,6 +1689,7 @@
         <w:rPr>
           <w:noProof/>
         </w:rPr>
+        <w:lastRenderedPageBreak/>
         <w:drawing>
           <wp:inline distT="0" distB="0" distL="0" distR="0" wp14:anchorId="64C8AD15" wp14:editId="15914743">
             <wp:extent cx="3952875" cy="7067550"/>
@@ -1953,7 +1795,6 @@
           <w:sz w:val="32"/>
           <w:highlight w:val="yellow"/>
         </w:rPr>
-        <w:lastRenderedPageBreak/>
         <w:t>Note:</w:t>
       </w:r>
     </w:p>
@@ -1969,6 +1810,7 @@
         <w:rPr>
           <w:noProof/>
         </w:rPr>
+        <w:lastRenderedPageBreak/>
         <w:drawing>
           <wp:inline distT="0" distB="0" distL="0" distR="0" wp14:anchorId="606F2917" wp14:editId="3E1B7713">
             <wp:extent cx="2496741" cy="4438650"/>
@@ -3186,6 +3028,91 @@
           <w:szCs w:val="21"/>
         </w:rPr>
         <w:br/>
+        <w:t xml:space="preserve">      </w:t>
+      </w:r>
+      <w:r>
+        <w:rPr>
+          <w:rFonts w:ascii="Source Code Pro" w:eastAsia="宋体" w:hAnsi="Source Code Pro" w:cs="宋体"/>
+          <w:color w:val="9876AA"/>
+          <w:kern w:val="0"/>
+          <w:szCs w:val="21"/>
+        </w:rPr>
+        <w:t>"</w:t>
+      </w:r>
+      <w:proofErr w:type="spellStart"/>
+      <w:r>
+        <w:rPr>
+          <w:rFonts w:ascii="Source Code Pro" w:eastAsia="宋体" w:hAnsi="Source Code Pro" w:cs="宋体"/>
+          <w:color w:val="9876AA"/>
+          <w:kern w:val="0"/>
+          <w:szCs w:val="21"/>
+        </w:rPr>
+        <w:t>commentnum</w:t>
+      </w:r>
+      <w:proofErr w:type="spellEnd"/>
+      <w:r>
+        <w:rPr>
+          <w:rFonts w:ascii="Source Code Pro" w:eastAsia="宋体" w:hAnsi="Source Code Pro" w:cs="宋体"/>
+          <w:color w:val="9876AA"/>
+          <w:kern w:val="0"/>
+          <w:szCs w:val="21"/>
+        </w:rPr>
+        <w:t>"</w:t>
+      </w:r>
+      <w:r>
+        <w:rPr>
+          <w:rFonts w:ascii="Source Code Pro" w:eastAsia="宋体" w:hAnsi="Source Code Pro" w:cs="宋体"/>
+          <w:color w:val="CC7832"/>
+          <w:kern w:val="0"/>
+          <w:szCs w:val="21"/>
+        </w:rPr>
+        <w:t xml:space="preserve">: </w:t>
+      </w:r>
+      <w:r>
+        <w:rPr>
+          <w:rFonts w:ascii="Source Code Pro" w:eastAsia="宋体" w:hAnsi="Source Code Pro" w:cs="宋体"/>
+          <w:color w:val="6897BB"/>
+          <w:kern w:val="0"/>
+          <w:szCs w:val="21"/>
+        </w:rPr>
+        <w:t>100</w:t>
+      </w:r>
+      <w:r>
+        <w:rPr>
+          <w:rFonts w:ascii="Source Code Pro" w:eastAsia="宋体" w:hAnsi="Source Code Pro" w:cs="宋体"/>
+          <w:color w:val="6897BB"/>
+          <w:kern w:val="0"/>
+          <w:szCs w:val="21"/>
+        </w:rPr>
+        <w:br/>
+        <w:t xml:space="preserve">    </w:t>
+      </w:r>
+      <w:r>
+        <w:rPr>
+          <w:rFonts w:ascii="Source Code Pro" w:eastAsia="宋体" w:hAnsi="Source Code Pro" w:cs="宋体"/>
+          <w:color w:val="A9B7C6"/>
+          <w:kern w:val="0"/>
+          <w:szCs w:val="21"/>
+        </w:rPr>
+        <w:t>}</w:t>
+      </w:r>
+      <w:r>
+        <w:rPr>
+          <w:rFonts w:ascii="Source Code Pro" w:eastAsia="宋体" w:hAnsi="Source Code Pro" w:cs="宋体"/>
+          <w:color w:val="CC7832"/>
+          <w:kern w:val="0"/>
+          <w:szCs w:val="21"/>
+        </w:rPr>
+        <w:t>,</w:t>
+      </w:r>
+      <w:r>
+        <w:rPr>
+          <w:rFonts w:ascii="Source Code Pro" w:eastAsia="宋体" w:hAnsi="Source Code Pro" w:cs="宋体"/>
+          <w:color w:val="CC7832"/>
+          <w:kern w:val="0"/>
+          <w:szCs w:val="21"/>
+        </w:rPr>
+        <w:br/>
       </w:r>
       <w:r>
         <w:rPr>
@@ -3195,91 +3122,6 @@
           <w:szCs w:val="21"/>
         </w:rPr>
         <w:lastRenderedPageBreak/>
-        <w:t xml:space="preserve">      </w:t>
-      </w:r>
-      <w:r>
-        <w:rPr>
-          <w:rFonts w:ascii="Source Code Pro" w:eastAsia="宋体" w:hAnsi="Source Code Pro" w:cs="宋体"/>
-          <w:color w:val="9876AA"/>
-          <w:kern w:val="0"/>
-          <w:szCs w:val="21"/>
-        </w:rPr>
-        <w:t>"</w:t>
-      </w:r>
-      <w:proofErr w:type="spellStart"/>
-      <w:r>
-        <w:rPr>
-          <w:rFonts w:ascii="Source Code Pro" w:eastAsia="宋体" w:hAnsi="Source Code Pro" w:cs="宋体"/>
-          <w:color w:val="9876AA"/>
-          <w:kern w:val="0"/>
-          <w:szCs w:val="21"/>
-        </w:rPr>
-        <w:t>commentnum</w:t>
-      </w:r>
-      <w:proofErr w:type="spellEnd"/>
-      <w:r>
-        <w:rPr>
-          <w:rFonts w:ascii="Source Code Pro" w:eastAsia="宋体" w:hAnsi="Source Code Pro" w:cs="宋体"/>
-          <w:color w:val="9876AA"/>
-          <w:kern w:val="0"/>
-          <w:szCs w:val="21"/>
-        </w:rPr>
-        <w:t>"</w:t>
-      </w:r>
-      <w:r>
-        <w:rPr>
-          <w:rFonts w:ascii="Source Code Pro" w:eastAsia="宋体" w:hAnsi="Source Code Pro" w:cs="宋体"/>
-          <w:color w:val="CC7832"/>
-          <w:kern w:val="0"/>
-          <w:szCs w:val="21"/>
-        </w:rPr>
-        <w:t xml:space="preserve">: </w:t>
-      </w:r>
-      <w:r>
-        <w:rPr>
-          <w:rFonts w:ascii="Source Code Pro" w:eastAsia="宋体" w:hAnsi="Source Code Pro" w:cs="宋体"/>
-          <w:color w:val="6897BB"/>
-          <w:kern w:val="0"/>
-          <w:szCs w:val="21"/>
-        </w:rPr>
-        <w:t>100</w:t>
-      </w:r>
-      <w:r>
-        <w:rPr>
-          <w:rFonts w:ascii="Source Code Pro" w:eastAsia="宋体" w:hAnsi="Source Code Pro" w:cs="宋体"/>
-          <w:color w:val="6897BB"/>
-          <w:kern w:val="0"/>
-          <w:szCs w:val="21"/>
-        </w:rPr>
-        <w:br/>
-        <w:t xml:space="preserve">    </w:t>
-      </w:r>
-      <w:r>
-        <w:rPr>
-          <w:rFonts w:ascii="Source Code Pro" w:eastAsia="宋体" w:hAnsi="Source Code Pro" w:cs="宋体"/>
-          <w:color w:val="A9B7C6"/>
-          <w:kern w:val="0"/>
-          <w:szCs w:val="21"/>
-        </w:rPr>
-        <w:t>}</w:t>
-      </w:r>
-      <w:r>
-        <w:rPr>
-          <w:rFonts w:ascii="Source Code Pro" w:eastAsia="宋体" w:hAnsi="Source Code Pro" w:cs="宋体"/>
-          <w:color w:val="CC7832"/>
-          <w:kern w:val="0"/>
-          <w:szCs w:val="21"/>
-        </w:rPr>
-        <w:t>,</w:t>
-      </w:r>
-      <w:r>
-        <w:rPr>
-          <w:rFonts w:ascii="Source Code Pro" w:eastAsia="宋体" w:hAnsi="Source Code Pro" w:cs="宋体"/>
-          <w:color w:val="CC7832"/>
-          <w:kern w:val="0"/>
-          <w:szCs w:val="21"/>
-        </w:rPr>
-        <w:br/>
         <w:t xml:space="preserve">    </w:t>
       </w:r>
       <w:r>
@@ -4809,7 +4651,7 @@
     <w:p>
       <w:pPr>
         <w:rPr>
-          <w:rFonts w:ascii="Source Code Pro" w:eastAsia="宋体" w:hAnsi="Source Code Pro" w:cs="宋体"/>
+          <w:rFonts w:ascii="Source Code Pro" w:eastAsia="宋体" w:hAnsi="Source Code Pro" w:cs="宋体" w:hint="eastAsia"/>
           <w:szCs w:val="21"/>
         </w:rPr>
       </w:pPr>
@@ -4902,8 +4744,6 @@
       <w:pPr>
         <w:jc w:val="left"/>
       </w:pPr>
-      <w:bookmarkStart w:id="0" w:name="_GoBack"/>
-      <w:bookmarkEnd w:id="0"/>
       <w:r>
         <w:t>“status”</w:t>
       </w:r>
@@ -4977,7 +4817,7 @@
         </w:tabs>
         <w:jc w:val="left"/>
         <w:rPr>
-          <w:rFonts w:ascii="Source Code Pro" w:eastAsia="宋体" w:hAnsi="Source Code Pro" w:cs="宋体"/>
+          <w:rFonts w:ascii="Source Code Pro" w:eastAsia="宋体" w:hAnsi="Source Code Pro" w:cs="宋体" w:hint="eastAsia"/>
           <w:color w:val="A9B7C6"/>
           <w:kern w:val="0"/>
           <w:szCs w:val="21"/>
@@ -5392,7 +5232,7 @@
         </w:tabs>
         <w:jc w:val="left"/>
         <w:rPr>
-          <w:rFonts w:ascii="Source Code Pro" w:eastAsia="宋体" w:hAnsi="Source Code Pro" w:cs="宋体"/>
+          <w:rFonts w:ascii="Source Code Pro" w:eastAsia="宋体" w:hAnsi="Source Code Pro" w:cs="宋体" w:hint="eastAsia"/>
           <w:color w:val="A9B7C6"/>
           <w:kern w:val="0"/>
           <w:szCs w:val="21"/>
@@ -5569,9 +5409,6 @@
       <w:pPr>
         <w:ind w:left="420"/>
         <w:jc w:val="left"/>
-        <w:rPr>
-          <w:rFonts w:hint="eastAsia"/>
-        </w:rPr>
       </w:pPr>
     </w:p>
     <w:p>
@@ -10818,6 +10655,3084 @@
       <w:pPr>
         <w:jc w:val="left"/>
       </w:pPr>
+    </w:p>
+    <w:p>
+      <w:pPr>
+        <w:pStyle w:val="1"/>
+        <w:numPr>
+          <w:ilvl w:val="0"/>
+          <w:numId w:val="5"/>
+        </w:numPr>
+        <w:spacing w:before="0" w:after="0"/>
+        <w:jc w:val="left"/>
+        <w:rPr>
+          <w:sz w:val="28"/>
+        </w:rPr>
+      </w:pPr>
+      <w:r>
+        <w:rPr>
+          <w:sz w:val="28"/>
+        </w:rPr>
+        <w:lastRenderedPageBreak/>
+        <w:t>注册</w:t>
+      </w:r>
+    </w:p>
+    <w:p>
+      <w:pPr>
+        <w:jc w:val="center"/>
+      </w:pPr>
+      <w:r>
+        <w:rPr>
+          <w:noProof/>
+        </w:rPr>
+        <w:drawing>
+          <wp:inline distT="0" distB="0" distL="0" distR="0" wp14:anchorId="174A80EA" wp14:editId="684A37D7">
+            <wp:extent cx="3952875" cy="7048500"/>
+            <wp:effectExtent l="0" t="0" r="9525" b="0"/>
+            <wp:docPr id="5" name="图片 5"/>
+            <wp:cNvGraphicFramePr>
+              <a:graphicFrameLocks xmlns:a="http://schemas.openxmlformats.org/drawingml/2006/main" noChangeAspect="1"/>
+            </wp:cNvGraphicFramePr>
+            <a:graphic xmlns:a="http://schemas.openxmlformats.org/drawingml/2006/main">
+              <a:graphicData uri="http://schemas.openxmlformats.org/drawingml/2006/picture">
+                <pic:pic xmlns:pic="http://schemas.openxmlformats.org/drawingml/2006/picture">
+                  <pic:nvPicPr>
+                    <pic:cNvPr id="1" name=""/>
+                    <pic:cNvPicPr/>
+                  </pic:nvPicPr>
+                  <pic:blipFill>
+                    <a:blip r:embed="rId12"/>
+                    <a:stretch>
+                      <a:fillRect/>
+                    </a:stretch>
+                  </pic:blipFill>
+                  <pic:spPr>
+                    <a:xfrm>
+                      <a:off x="0" y="0"/>
+                      <a:ext cx="3952875" cy="7048500"/>
+                    </a:xfrm>
+                    <a:prstGeom prst="rect">
+                      <a:avLst/>
+                    </a:prstGeom>
+                  </pic:spPr>
+                </pic:pic>
+              </a:graphicData>
+            </a:graphic>
+          </wp:inline>
+        </w:drawing>
+      </w:r>
+    </w:p>
+    <w:p>
+      <w:pPr>
+        <w:jc w:val="left"/>
+      </w:pPr>
+      <w:r>
+        <w:tab/>
+      </w:r>
+      <w:r>
+        <w:t>选择</w:t>
+      </w:r>
+      <w:r>
+        <w:t>“</w:t>
+      </w:r>
+      <w:r>
+        <w:t>学校</w:t>
+      </w:r>
+      <w:r>
+        <w:t>”</w:t>
+      </w:r>
+      <w:r>
+        <w:t>时，八戒上学</w:t>
+      </w:r>
+      <w:r>
+        <w:t>APP</w:t>
+      </w:r>
+      <w:r>
+        <w:t>自动调用</w:t>
+      </w:r>
+      <w:r>
+        <w:t>GPS</w:t>
+      </w:r>
+      <w:r>
+        <w:t>获取当前位置（如：武汉市）</w:t>
+      </w:r>
+      <w:r>
+        <w:t>，考虑到其他不可控因素对</w:t>
+      </w:r>
+      <w:r>
+        <w:t>GPS</w:t>
+      </w:r>
+      <w:r>
+        <w:t>定位精度的影响</w:t>
+      </w:r>
+      <w:r>
+        <w:t>，</w:t>
+      </w:r>
+      <w:r>
+        <w:t>因此必须提供手工更正或输入当前位置（模糊匹配用户输入）</w:t>
+      </w:r>
+      <w:r>
+        <w:t>，</w:t>
+      </w:r>
+      <w:r>
+        <w:t>然后</w:t>
+      </w:r>
+      <w:r>
+        <w:t>查询数据库，后台返回</w:t>
+      </w:r>
+      <w:r>
+        <w:t>当前城市的大学</w:t>
+      </w:r>
+      <w:r>
+        <w:t>。</w:t>
+      </w:r>
+    </w:p>
+    <w:p>
+      <w:pPr>
+        <w:jc w:val="left"/>
+        <w:rPr>
+          <w:rFonts w:hint="eastAsia"/>
+        </w:rPr>
+      </w:pPr>
+    </w:p>
+    <w:p>
+      <w:pPr>
+        <w:jc w:val="left"/>
+      </w:pPr>
+      <w:r>
+        <w:t>“status”</w:t>
+      </w:r>
+      <w:r>
+        <w:t>为</w:t>
+      </w:r>
+      <w:r>
+        <w:rPr>
+          <w:rFonts w:hint="eastAsia"/>
+        </w:rPr>
+        <w:t>0</w:t>
+      </w:r>
+      <w:r>
+        <w:rPr>
+          <w:rFonts w:hint="eastAsia"/>
+        </w:rPr>
+        <w:t>表示“正常”，</w:t>
+      </w:r>
+      <w:proofErr w:type="gramStart"/>
+      <w:r>
+        <w:t>”</w:t>
+      </w:r>
+      <w:proofErr w:type="gramEnd"/>
+      <w:r>
+        <w:t>city</w:t>
+      </w:r>
+      <w:proofErr w:type="gramStart"/>
+      <w:r>
+        <w:t>”</w:t>
+      </w:r>
+      <w:proofErr w:type="gramEnd"/>
+      <w:r>
+        <w:t>表示当前位置（</w:t>
+      </w:r>
+      <w:r>
+        <w:t>GPS</w:t>
+      </w:r>
+      <w:r>
+        <w:t>定位或用户输入），</w:t>
+      </w:r>
+      <w:proofErr w:type="gramStart"/>
+      <w:r>
+        <w:t>”</w:t>
+      </w:r>
+      <w:proofErr w:type="spellStart"/>
+      <w:proofErr w:type="gramEnd"/>
+      <w:r>
+        <w:t>schoollist</w:t>
+      </w:r>
+      <w:proofErr w:type="spellEnd"/>
+      <w:proofErr w:type="gramStart"/>
+      <w:r>
+        <w:t>”</w:t>
+      </w:r>
+      <w:proofErr w:type="gramEnd"/>
+      <w:r>
+        <w:t>为当前定位城市的所有大学。</w:t>
+      </w:r>
+      <w:r>
+        <w:t>JSON</w:t>
+      </w:r>
+      <w:r>
+        <w:t>数据示例如下：</w:t>
+      </w:r>
+    </w:p>
+    <w:p>
+      <w:pPr>
+        <w:widowControl/>
+        <w:shd w:val="clear" w:color="auto" w:fill="2B2B2B"/>
+        <w:tabs>
+          <w:tab w:val="left" w:pos="916"/>
+          <w:tab w:val="left" w:pos="1832"/>
+          <w:tab w:val="left" w:pos="2748"/>
+          <w:tab w:val="left" w:pos="3664"/>
+          <w:tab w:val="left" w:pos="4580"/>
+          <w:tab w:val="left" w:pos="5496"/>
+          <w:tab w:val="left" w:pos="6412"/>
+          <w:tab w:val="left" w:pos="7328"/>
+          <w:tab w:val="left" w:pos="8244"/>
+          <w:tab w:val="left" w:pos="9160"/>
+          <w:tab w:val="left" w:pos="10076"/>
+          <w:tab w:val="left" w:pos="10992"/>
+          <w:tab w:val="left" w:pos="11908"/>
+          <w:tab w:val="left" w:pos="12824"/>
+          <w:tab w:val="left" w:pos="13740"/>
+          <w:tab w:val="left" w:pos="14656"/>
+        </w:tabs>
+        <w:jc w:val="left"/>
+        <w:rPr>
+          <w:rFonts w:ascii="Source Code Pro" w:eastAsia="宋体" w:hAnsi="Source Code Pro" w:cs="宋体"/>
+          <w:color w:val="A9B7C6"/>
+          <w:kern w:val="0"/>
+          <w:szCs w:val="21"/>
+        </w:rPr>
+      </w:pPr>
+      <w:r>
+        <w:rPr>
+          <w:rFonts w:ascii="Source Code Pro" w:eastAsia="宋体" w:hAnsi="Source Code Pro" w:cs="宋体"/>
+          <w:color w:val="A9B7C6"/>
+          <w:kern w:val="0"/>
+          <w:szCs w:val="21"/>
+        </w:rPr>
+        <w:lastRenderedPageBreak/>
+        <w:t>{</w:t>
+      </w:r>
+      <w:r>
+        <w:rPr>
+          <w:rFonts w:ascii="Source Code Pro" w:eastAsia="宋体" w:hAnsi="Source Code Pro" w:cs="宋体"/>
+          <w:color w:val="A9B7C6"/>
+          <w:kern w:val="0"/>
+          <w:szCs w:val="21"/>
+        </w:rPr>
+        <w:br/>
+        <w:t xml:space="preserve">  </w:t>
+      </w:r>
+      <w:r>
+        <w:rPr>
+          <w:rFonts w:ascii="Source Code Pro" w:eastAsia="宋体" w:hAnsi="Source Code Pro" w:cs="宋体"/>
+          <w:color w:val="9876AA"/>
+          <w:kern w:val="0"/>
+          <w:szCs w:val="21"/>
+        </w:rPr>
+        <w:t>"status"</w:t>
+      </w:r>
+      <w:r>
+        <w:rPr>
+          <w:rFonts w:ascii="Source Code Pro" w:eastAsia="宋体" w:hAnsi="Source Code Pro" w:cs="宋体"/>
+          <w:color w:val="CC7832"/>
+          <w:kern w:val="0"/>
+          <w:szCs w:val="21"/>
+        </w:rPr>
+        <w:t xml:space="preserve">: </w:t>
+      </w:r>
+      <w:r>
+        <w:rPr>
+          <w:rFonts w:ascii="Source Code Pro" w:eastAsia="宋体" w:hAnsi="Source Code Pro" w:cs="宋体"/>
+          <w:color w:val="6897BB"/>
+          <w:kern w:val="0"/>
+          <w:szCs w:val="21"/>
+        </w:rPr>
+        <w:t>0</w:t>
+      </w:r>
+      <w:r>
+        <w:rPr>
+          <w:rFonts w:ascii="Source Code Pro" w:eastAsia="宋体" w:hAnsi="Source Code Pro" w:cs="宋体"/>
+          <w:color w:val="CC7832"/>
+          <w:kern w:val="0"/>
+          <w:szCs w:val="21"/>
+        </w:rPr>
+        <w:t>,</w:t>
+      </w:r>
+      <w:r>
+        <w:rPr>
+          <w:rFonts w:ascii="Source Code Pro" w:eastAsia="宋体" w:hAnsi="Source Code Pro" w:cs="宋体"/>
+          <w:color w:val="CC7832"/>
+          <w:kern w:val="0"/>
+          <w:szCs w:val="21"/>
+        </w:rPr>
+        <w:br/>
+        <w:t xml:space="preserve">  </w:t>
+      </w:r>
+      <w:r>
+        <w:rPr>
+          <w:rFonts w:ascii="Source Code Pro" w:eastAsia="宋体" w:hAnsi="Source Code Pro" w:cs="宋体"/>
+          <w:color w:val="9876AA"/>
+          <w:kern w:val="0"/>
+          <w:szCs w:val="21"/>
+        </w:rPr>
+        <w:t>"city"</w:t>
+      </w:r>
+      <w:r>
+        <w:rPr>
+          <w:rFonts w:ascii="Source Code Pro" w:eastAsia="宋体" w:hAnsi="Source Code Pro" w:cs="宋体"/>
+          <w:color w:val="CC7832"/>
+          <w:kern w:val="0"/>
+          <w:szCs w:val="21"/>
+        </w:rPr>
+        <w:t xml:space="preserve">: </w:t>
+      </w:r>
+      <w:r>
+        <w:rPr>
+          <w:rFonts w:ascii="Source Code Pro" w:eastAsia="宋体" w:hAnsi="Source Code Pro" w:cs="宋体"/>
+          <w:color w:val="6A8759"/>
+          <w:kern w:val="0"/>
+          <w:szCs w:val="21"/>
+        </w:rPr>
+        <w:t>"</w:t>
+      </w:r>
+      <w:r>
+        <w:rPr>
+          <w:rFonts w:ascii="宋体" w:eastAsia="宋体" w:hAnsi="宋体" w:cs="宋体" w:hint="eastAsia"/>
+          <w:color w:val="6A8759"/>
+          <w:kern w:val="0"/>
+          <w:szCs w:val="21"/>
+        </w:rPr>
+        <w:t>武汉</w:t>
+      </w:r>
+      <w:r>
+        <w:rPr>
+          <w:rFonts w:ascii="Source Code Pro" w:eastAsia="宋体" w:hAnsi="Source Code Pro" w:cs="宋体"/>
+          <w:color w:val="6A8759"/>
+          <w:kern w:val="0"/>
+          <w:szCs w:val="21"/>
+        </w:rPr>
+        <w:t>"</w:t>
+      </w:r>
+      <w:r>
+        <w:rPr>
+          <w:rFonts w:ascii="Source Code Pro" w:eastAsia="宋体" w:hAnsi="Source Code Pro" w:cs="宋体"/>
+          <w:color w:val="CC7832"/>
+          <w:kern w:val="0"/>
+          <w:szCs w:val="21"/>
+        </w:rPr>
+        <w:t>,</w:t>
+      </w:r>
+      <w:r>
+        <w:rPr>
+          <w:rFonts w:ascii="Source Code Pro" w:eastAsia="宋体" w:hAnsi="Source Code Pro" w:cs="宋体"/>
+          <w:color w:val="CC7832"/>
+          <w:kern w:val="0"/>
+          <w:szCs w:val="21"/>
+        </w:rPr>
+        <w:br/>
+        <w:t xml:space="preserve">  </w:t>
+      </w:r>
+      <w:r>
+        <w:rPr>
+          <w:rFonts w:ascii="Source Code Pro" w:eastAsia="宋体" w:hAnsi="Source Code Pro" w:cs="宋体"/>
+          <w:color w:val="9876AA"/>
+          <w:kern w:val="0"/>
+          <w:szCs w:val="21"/>
+        </w:rPr>
+        <w:t>"</w:t>
+      </w:r>
+      <w:proofErr w:type="spellStart"/>
+      <w:r>
+        <w:rPr>
+          <w:rFonts w:ascii="Source Code Pro" w:eastAsia="宋体" w:hAnsi="Source Code Pro" w:cs="宋体"/>
+          <w:color w:val="9876AA"/>
+          <w:kern w:val="0"/>
+          <w:szCs w:val="21"/>
+        </w:rPr>
+        <w:t>schoollist</w:t>
+      </w:r>
+      <w:proofErr w:type="spellEnd"/>
+      <w:r>
+        <w:rPr>
+          <w:rFonts w:ascii="Source Code Pro" w:eastAsia="宋体" w:hAnsi="Source Code Pro" w:cs="宋体"/>
+          <w:color w:val="9876AA"/>
+          <w:kern w:val="0"/>
+          <w:szCs w:val="21"/>
+        </w:rPr>
+        <w:t>"</w:t>
+      </w:r>
+      <w:r>
+        <w:rPr>
+          <w:rFonts w:ascii="Source Code Pro" w:eastAsia="宋体" w:hAnsi="Source Code Pro" w:cs="宋体"/>
+          <w:color w:val="CC7832"/>
+          <w:kern w:val="0"/>
+          <w:szCs w:val="21"/>
+        </w:rPr>
+        <w:t xml:space="preserve">: </w:t>
+      </w:r>
+      <w:r>
+        <w:rPr>
+          <w:rFonts w:ascii="Source Code Pro" w:eastAsia="宋体" w:hAnsi="Source Code Pro" w:cs="宋体"/>
+          <w:color w:val="A9B7C6"/>
+          <w:kern w:val="0"/>
+          <w:szCs w:val="21"/>
+        </w:rPr>
+        <w:t>[</w:t>
+      </w:r>
+      <w:r>
+        <w:rPr>
+          <w:rFonts w:ascii="Source Code Pro" w:eastAsia="宋体" w:hAnsi="Source Code Pro" w:cs="宋体"/>
+          <w:color w:val="A9B7C6"/>
+          <w:kern w:val="0"/>
+          <w:szCs w:val="21"/>
+        </w:rPr>
+        <w:br/>
+        <w:t xml:space="preserve">    {</w:t>
+      </w:r>
+      <w:r>
+        <w:rPr>
+          <w:rFonts w:ascii="Source Code Pro" w:eastAsia="宋体" w:hAnsi="Source Code Pro" w:cs="宋体"/>
+          <w:color w:val="A9B7C6"/>
+          <w:kern w:val="0"/>
+          <w:szCs w:val="21"/>
+        </w:rPr>
+        <w:br/>
+        <w:t xml:space="preserve">      </w:t>
+      </w:r>
+      <w:r>
+        <w:rPr>
+          <w:rFonts w:ascii="Source Code Pro" w:eastAsia="宋体" w:hAnsi="Source Code Pro" w:cs="宋体"/>
+          <w:color w:val="9876AA"/>
+          <w:kern w:val="0"/>
+          <w:szCs w:val="21"/>
+        </w:rPr>
+        <w:t>"_id"</w:t>
+      </w:r>
+      <w:r>
+        <w:rPr>
+          <w:rFonts w:ascii="Source Code Pro" w:eastAsia="宋体" w:hAnsi="Source Code Pro" w:cs="宋体"/>
+          <w:color w:val="CC7832"/>
+          <w:kern w:val="0"/>
+          <w:szCs w:val="21"/>
+        </w:rPr>
+        <w:t xml:space="preserve">: </w:t>
+      </w:r>
+      <w:r>
+        <w:rPr>
+          <w:rFonts w:ascii="Source Code Pro" w:eastAsia="宋体" w:hAnsi="Source Code Pro" w:cs="宋体"/>
+          <w:color w:val="6897BB"/>
+          <w:kern w:val="0"/>
+          <w:szCs w:val="21"/>
+        </w:rPr>
+        <w:t>1</w:t>
+      </w:r>
+      <w:r>
+        <w:rPr>
+          <w:rFonts w:ascii="Source Code Pro" w:eastAsia="宋体" w:hAnsi="Source Code Pro" w:cs="宋体"/>
+          <w:color w:val="CC7832"/>
+          <w:kern w:val="0"/>
+          <w:szCs w:val="21"/>
+        </w:rPr>
+        <w:t>,</w:t>
+      </w:r>
+      <w:r>
+        <w:rPr>
+          <w:rFonts w:ascii="Source Code Pro" w:eastAsia="宋体" w:hAnsi="Source Code Pro" w:cs="宋体"/>
+          <w:color w:val="CC7832"/>
+          <w:kern w:val="0"/>
+          <w:szCs w:val="21"/>
+        </w:rPr>
+        <w:br/>
+        <w:t xml:space="preserve">      </w:t>
+      </w:r>
+      <w:r>
+        <w:rPr>
+          <w:rFonts w:ascii="Source Code Pro" w:eastAsia="宋体" w:hAnsi="Source Code Pro" w:cs="宋体"/>
+          <w:color w:val="9876AA"/>
+          <w:kern w:val="0"/>
+          <w:szCs w:val="21"/>
+        </w:rPr>
+        <w:t>"name"</w:t>
+      </w:r>
+      <w:r>
+        <w:rPr>
+          <w:rFonts w:ascii="Source Code Pro" w:eastAsia="宋体" w:hAnsi="Source Code Pro" w:cs="宋体"/>
+          <w:color w:val="CC7832"/>
+          <w:kern w:val="0"/>
+          <w:szCs w:val="21"/>
+        </w:rPr>
+        <w:t xml:space="preserve">: </w:t>
+      </w:r>
+      <w:r>
+        <w:rPr>
+          <w:rFonts w:ascii="Source Code Pro" w:eastAsia="宋体" w:hAnsi="Source Code Pro" w:cs="宋体"/>
+          <w:color w:val="6A8759"/>
+          <w:kern w:val="0"/>
+          <w:szCs w:val="21"/>
+        </w:rPr>
+        <w:t>"</w:t>
+      </w:r>
+      <w:r>
+        <w:rPr>
+          <w:rFonts w:ascii="宋体" w:eastAsia="宋体" w:hAnsi="宋体" w:cs="宋体" w:hint="eastAsia"/>
+          <w:color w:val="6A8759"/>
+          <w:kern w:val="0"/>
+          <w:szCs w:val="21"/>
+        </w:rPr>
+        <w:t>武汉大学</w:t>
+      </w:r>
+      <w:r>
+        <w:rPr>
+          <w:rFonts w:ascii="Source Code Pro" w:eastAsia="宋体" w:hAnsi="Source Code Pro" w:cs="宋体"/>
+          <w:color w:val="6A8759"/>
+          <w:kern w:val="0"/>
+          <w:szCs w:val="21"/>
+        </w:rPr>
+        <w:t>"</w:t>
+      </w:r>
+      <w:r>
+        <w:rPr>
+          <w:rFonts w:ascii="Source Code Pro" w:eastAsia="宋体" w:hAnsi="Source Code Pro" w:cs="宋体"/>
+          <w:color w:val="6A8759"/>
+          <w:kern w:val="0"/>
+          <w:szCs w:val="21"/>
+        </w:rPr>
+        <w:br/>
+        <w:t xml:space="preserve">    </w:t>
+      </w:r>
+      <w:r>
+        <w:rPr>
+          <w:rFonts w:ascii="Source Code Pro" w:eastAsia="宋体" w:hAnsi="Source Code Pro" w:cs="宋体"/>
+          <w:color w:val="A9B7C6"/>
+          <w:kern w:val="0"/>
+          <w:szCs w:val="21"/>
+        </w:rPr>
+        <w:t>}</w:t>
+      </w:r>
+      <w:r>
+        <w:rPr>
+          <w:rFonts w:ascii="Source Code Pro" w:eastAsia="宋体" w:hAnsi="Source Code Pro" w:cs="宋体"/>
+          <w:color w:val="CC7832"/>
+          <w:kern w:val="0"/>
+          <w:szCs w:val="21"/>
+        </w:rPr>
+        <w:t>,</w:t>
+      </w:r>
+      <w:r>
+        <w:rPr>
+          <w:rFonts w:ascii="Source Code Pro" w:eastAsia="宋体" w:hAnsi="Source Code Pro" w:cs="宋体"/>
+          <w:color w:val="CC7832"/>
+          <w:kern w:val="0"/>
+          <w:szCs w:val="21"/>
+        </w:rPr>
+        <w:br/>
+        <w:t xml:space="preserve">    </w:t>
+      </w:r>
+      <w:r>
+        <w:rPr>
+          <w:rFonts w:ascii="Source Code Pro" w:eastAsia="宋体" w:hAnsi="Source Code Pro" w:cs="宋体"/>
+          <w:color w:val="A9B7C6"/>
+          <w:kern w:val="0"/>
+          <w:szCs w:val="21"/>
+        </w:rPr>
+        <w:t>{</w:t>
+      </w:r>
+      <w:r>
+        <w:rPr>
+          <w:rFonts w:ascii="Source Code Pro" w:eastAsia="宋体" w:hAnsi="Source Code Pro" w:cs="宋体"/>
+          <w:color w:val="A9B7C6"/>
+          <w:kern w:val="0"/>
+          <w:szCs w:val="21"/>
+        </w:rPr>
+        <w:br/>
+        <w:t xml:space="preserve">      </w:t>
+      </w:r>
+      <w:r>
+        <w:rPr>
+          <w:rFonts w:ascii="Source Code Pro" w:eastAsia="宋体" w:hAnsi="Source Code Pro" w:cs="宋体"/>
+          <w:color w:val="9876AA"/>
+          <w:kern w:val="0"/>
+          <w:szCs w:val="21"/>
+        </w:rPr>
+        <w:t>"_id"</w:t>
+      </w:r>
+      <w:r>
+        <w:rPr>
+          <w:rFonts w:ascii="Source Code Pro" w:eastAsia="宋体" w:hAnsi="Source Code Pro" w:cs="宋体"/>
+          <w:color w:val="CC7832"/>
+          <w:kern w:val="0"/>
+          <w:szCs w:val="21"/>
+        </w:rPr>
+        <w:t xml:space="preserve">: </w:t>
+      </w:r>
+      <w:r>
+        <w:rPr>
+          <w:rFonts w:ascii="Source Code Pro" w:eastAsia="宋体" w:hAnsi="Source Code Pro" w:cs="宋体"/>
+          <w:color w:val="6897BB"/>
+          <w:kern w:val="0"/>
+          <w:szCs w:val="21"/>
+        </w:rPr>
+        <w:t>2</w:t>
+      </w:r>
+      <w:r>
+        <w:rPr>
+          <w:rFonts w:ascii="Source Code Pro" w:eastAsia="宋体" w:hAnsi="Source Code Pro" w:cs="宋体"/>
+          <w:color w:val="CC7832"/>
+          <w:kern w:val="0"/>
+          <w:szCs w:val="21"/>
+        </w:rPr>
+        <w:t>,</w:t>
+      </w:r>
+      <w:r>
+        <w:rPr>
+          <w:rFonts w:ascii="Source Code Pro" w:eastAsia="宋体" w:hAnsi="Source Code Pro" w:cs="宋体"/>
+          <w:color w:val="CC7832"/>
+          <w:kern w:val="0"/>
+          <w:szCs w:val="21"/>
+        </w:rPr>
+        <w:br/>
+        <w:t xml:space="preserve">      </w:t>
+      </w:r>
+      <w:r>
+        <w:rPr>
+          <w:rFonts w:ascii="Source Code Pro" w:eastAsia="宋体" w:hAnsi="Source Code Pro" w:cs="宋体"/>
+          <w:color w:val="9876AA"/>
+          <w:kern w:val="0"/>
+          <w:szCs w:val="21"/>
+        </w:rPr>
+        <w:t>"name"</w:t>
+      </w:r>
+      <w:r>
+        <w:rPr>
+          <w:rFonts w:ascii="Source Code Pro" w:eastAsia="宋体" w:hAnsi="Source Code Pro" w:cs="宋体"/>
+          <w:color w:val="CC7832"/>
+          <w:kern w:val="0"/>
+          <w:szCs w:val="21"/>
+        </w:rPr>
+        <w:t xml:space="preserve">: </w:t>
+      </w:r>
+      <w:r>
+        <w:rPr>
+          <w:rFonts w:ascii="Source Code Pro" w:eastAsia="宋体" w:hAnsi="Source Code Pro" w:cs="宋体"/>
+          <w:color w:val="6A8759"/>
+          <w:kern w:val="0"/>
+          <w:szCs w:val="21"/>
+        </w:rPr>
+        <w:t>"</w:t>
+      </w:r>
+      <w:r>
+        <w:rPr>
+          <w:rFonts w:ascii="宋体" w:eastAsia="宋体" w:hAnsi="宋体" w:cs="宋体" w:hint="eastAsia"/>
+          <w:color w:val="6A8759"/>
+          <w:kern w:val="0"/>
+          <w:szCs w:val="21"/>
+        </w:rPr>
+        <w:t>华中科技大学</w:t>
+      </w:r>
+      <w:r>
+        <w:rPr>
+          <w:rFonts w:ascii="Source Code Pro" w:eastAsia="宋体" w:hAnsi="Source Code Pro" w:cs="宋体"/>
+          <w:color w:val="6A8759"/>
+          <w:kern w:val="0"/>
+          <w:szCs w:val="21"/>
+        </w:rPr>
+        <w:t>"</w:t>
+      </w:r>
+      <w:r>
+        <w:rPr>
+          <w:rFonts w:ascii="Source Code Pro" w:eastAsia="宋体" w:hAnsi="Source Code Pro" w:cs="宋体"/>
+          <w:color w:val="6A8759"/>
+          <w:kern w:val="0"/>
+          <w:szCs w:val="21"/>
+        </w:rPr>
+        <w:br/>
+        <w:t xml:space="preserve">    </w:t>
+      </w:r>
+      <w:r>
+        <w:rPr>
+          <w:rFonts w:ascii="Source Code Pro" w:eastAsia="宋体" w:hAnsi="Source Code Pro" w:cs="宋体"/>
+          <w:color w:val="A9B7C6"/>
+          <w:kern w:val="0"/>
+          <w:szCs w:val="21"/>
+        </w:rPr>
+        <w:t>}</w:t>
+      </w:r>
+      <w:r>
+        <w:rPr>
+          <w:rFonts w:ascii="Source Code Pro" w:eastAsia="宋体" w:hAnsi="Source Code Pro" w:cs="宋体"/>
+          <w:color w:val="CC7832"/>
+          <w:kern w:val="0"/>
+          <w:szCs w:val="21"/>
+        </w:rPr>
+        <w:t>,</w:t>
+      </w:r>
+      <w:r>
+        <w:rPr>
+          <w:rFonts w:ascii="Source Code Pro" w:eastAsia="宋体" w:hAnsi="Source Code Pro" w:cs="宋体"/>
+          <w:color w:val="CC7832"/>
+          <w:kern w:val="0"/>
+          <w:szCs w:val="21"/>
+        </w:rPr>
+        <w:br/>
+        <w:t xml:space="preserve">    </w:t>
+      </w:r>
+      <w:r>
+        <w:rPr>
+          <w:rFonts w:ascii="Source Code Pro" w:eastAsia="宋体" w:hAnsi="Source Code Pro" w:cs="宋体"/>
+          <w:color w:val="A9B7C6"/>
+          <w:kern w:val="0"/>
+          <w:szCs w:val="21"/>
+        </w:rPr>
+        <w:t>{</w:t>
+      </w:r>
+      <w:r>
+        <w:rPr>
+          <w:rFonts w:ascii="Source Code Pro" w:eastAsia="宋体" w:hAnsi="Source Code Pro" w:cs="宋体"/>
+          <w:color w:val="A9B7C6"/>
+          <w:kern w:val="0"/>
+          <w:szCs w:val="21"/>
+        </w:rPr>
+        <w:br/>
+        <w:t xml:space="preserve">      </w:t>
+      </w:r>
+      <w:r>
+        <w:rPr>
+          <w:rFonts w:ascii="Source Code Pro" w:eastAsia="宋体" w:hAnsi="Source Code Pro" w:cs="宋体"/>
+          <w:color w:val="9876AA"/>
+          <w:kern w:val="0"/>
+          <w:szCs w:val="21"/>
+        </w:rPr>
+        <w:t>"_id"</w:t>
+      </w:r>
+      <w:r>
+        <w:rPr>
+          <w:rFonts w:ascii="Source Code Pro" w:eastAsia="宋体" w:hAnsi="Source Code Pro" w:cs="宋体"/>
+          <w:color w:val="CC7832"/>
+          <w:kern w:val="0"/>
+          <w:szCs w:val="21"/>
+        </w:rPr>
+        <w:t xml:space="preserve">: </w:t>
+      </w:r>
+      <w:r>
+        <w:rPr>
+          <w:rFonts w:ascii="Source Code Pro" w:eastAsia="宋体" w:hAnsi="Source Code Pro" w:cs="宋体"/>
+          <w:color w:val="6897BB"/>
+          <w:kern w:val="0"/>
+          <w:szCs w:val="21"/>
+        </w:rPr>
+        <w:t>3</w:t>
+      </w:r>
+      <w:r>
+        <w:rPr>
+          <w:rFonts w:ascii="Source Code Pro" w:eastAsia="宋体" w:hAnsi="Source Code Pro" w:cs="宋体"/>
+          <w:color w:val="CC7832"/>
+          <w:kern w:val="0"/>
+          <w:szCs w:val="21"/>
+        </w:rPr>
+        <w:t>,</w:t>
+      </w:r>
+      <w:r>
+        <w:rPr>
+          <w:rFonts w:ascii="Source Code Pro" w:eastAsia="宋体" w:hAnsi="Source Code Pro" w:cs="宋体"/>
+          <w:color w:val="CC7832"/>
+          <w:kern w:val="0"/>
+          <w:szCs w:val="21"/>
+        </w:rPr>
+        <w:br/>
+        <w:t xml:space="preserve">      </w:t>
+      </w:r>
+      <w:r>
+        <w:rPr>
+          <w:rFonts w:ascii="Source Code Pro" w:eastAsia="宋体" w:hAnsi="Source Code Pro" w:cs="宋体"/>
+          <w:color w:val="9876AA"/>
+          <w:kern w:val="0"/>
+          <w:szCs w:val="21"/>
+        </w:rPr>
+        <w:t>"name"</w:t>
+      </w:r>
+      <w:r>
+        <w:rPr>
+          <w:rFonts w:ascii="Source Code Pro" w:eastAsia="宋体" w:hAnsi="Source Code Pro" w:cs="宋体"/>
+          <w:color w:val="CC7832"/>
+          <w:kern w:val="0"/>
+          <w:szCs w:val="21"/>
+        </w:rPr>
+        <w:t xml:space="preserve">: </w:t>
+      </w:r>
+      <w:r>
+        <w:rPr>
+          <w:rFonts w:ascii="Source Code Pro" w:eastAsia="宋体" w:hAnsi="Source Code Pro" w:cs="宋体"/>
+          <w:color w:val="6A8759"/>
+          <w:kern w:val="0"/>
+          <w:szCs w:val="21"/>
+        </w:rPr>
+        <w:t>"</w:t>
+      </w:r>
+      <w:r>
+        <w:rPr>
+          <w:rFonts w:ascii="宋体" w:eastAsia="宋体" w:hAnsi="宋体" w:cs="宋体" w:hint="eastAsia"/>
+          <w:color w:val="6A8759"/>
+          <w:kern w:val="0"/>
+          <w:szCs w:val="21"/>
+        </w:rPr>
+        <w:t>华中师范大学</w:t>
+      </w:r>
+      <w:r>
+        <w:rPr>
+          <w:rFonts w:ascii="Source Code Pro" w:eastAsia="宋体" w:hAnsi="Source Code Pro" w:cs="宋体"/>
+          <w:color w:val="6A8759"/>
+          <w:kern w:val="0"/>
+          <w:szCs w:val="21"/>
+        </w:rPr>
+        <w:t>"</w:t>
+      </w:r>
+      <w:r>
+        <w:rPr>
+          <w:rFonts w:ascii="Source Code Pro" w:eastAsia="宋体" w:hAnsi="Source Code Pro" w:cs="宋体"/>
+          <w:color w:val="6A8759"/>
+          <w:kern w:val="0"/>
+          <w:szCs w:val="21"/>
+        </w:rPr>
+        <w:br/>
+        <w:t xml:space="preserve">    </w:t>
+      </w:r>
+      <w:r>
+        <w:rPr>
+          <w:rFonts w:ascii="Source Code Pro" w:eastAsia="宋体" w:hAnsi="Source Code Pro" w:cs="宋体"/>
+          <w:color w:val="A9B7C6"/>
+          <w:kern w:val="0"/>
+          <w:szCs w:val="21"/>
+        </w:rPr>
+        <w:t>}</w:t>
+      </w:r>
+      <w:r>
+        <w:rPr>
+          <w:rFonts w:ascii="Source Code Pro" w:eastAsia="宋体" w:hAnsi="Source Code Pro" w:cs="宋体"/>
+          <w:color w:val="CC7832"/>
+          <w:kern w:val="0"/>
+          <w:szCs w:val="21"/>
+        </w:rPr>
+        <w:t>,</w:t>
+      </w:r>
+      <w:r>
+        <w:rPr>
+          <w:rFonts w:ascii="Source Code Pro" w:eastAsia="宋体" w:hAnsi="Source Code Pro" w:cs="宋体"/>
+          <w:color w:val="CC7832"/>
+          <w:kern w:val="0"/>
+          <w:szCs w:val="21"/>
+        </w:rPr>
+        <w:br/>
+        <w:t xml:space="preserve">    </w:t>
+      </w:r>
+      <w:r>
+        <w:rPr>
+          <w:rFonts w:ascii="Source Code Pro" w:eastAsia="宋体" w:hAnsi="Source Code Pro" w:cs="宋体"/>
+          <w:color w:val="A9B7C6"/>
+          <w:kern w:val="0"/>
+          <w:szCs w:val="21"/>
+        </w:rPr>
+        <w:t>{</w:t>
+      </w:r>
+      <w:r>
+        <w:rPr>
+          <w:rFonts w:ascii="Source Code Pro" w:eastAsia="宋体" w:hAnsi="Source Code Pro" w:cs="宋体"/>
+          <w:color w:val="A9B7C6"/>
+          <w:kern w:val="0"/>
+          <w:szCs w:val="21"/>
+        </w:rPr>
+        <w:br/>
+        <w:t xml:space="preserve">      </w:t>
+      </w:r>
+      <w:r>
+        <w:rPr>
+          <w:rFonts w:ascii="Source Code Pro" w:eastAsia="宋体" w:hAnsi="Source Code Pro" w:cs="宋体"/>
+          <w:color w:val="9876AA"/>
+          <w:kern w:val="0"/>
+          <w:szCs w:val="21"/>
+        </w:rPr>
+        <w:t>"_id"</w:t>
+      </w:r>
+      <w:r>
+        <w:rPr>
+          <w:rFonts w:ascii="Source Code Pro" w:eastAsia="宋体" w:hAnsi="Source Code Pro" w:cs="宋体"/>
+          <w:color w:val="CC7832"/>
+          <w:kern w:val="0"/>
+          <w:szCs w:val="21"/>
+        </w:rPr>
+        <w:t xml:space="preserve">: </w:t>
+      </w:r>
+      <w:r>
+        <w:rPr>
+          <w:rFonts w:ascii="Source Code Pro" w:eastAsia="宋体" w:hAnsi="Source Code Pro" w:cs="宋体"/>
+          <w:color w:val="6897BB"/>
+          <w:kern w:val="0"/>
+          <w:szCs w:val="21"/>
+        </w:rPr>
+        <w:t>4</w:t>
+      </w:r>
+      <w:r>
+        <w:rPr>
+          <w:rFonts w:ascii="Source Code Pro" w:eastAsia="宋体" w:hAnsi="Source Code Pro" w:cs="宋体"/>
+          <w:color w:val="CC7832"/>
+          <w:kern w:val="0"/>
+          <w:szCs w:val="21"/>
+        </w:rPr>
+        <w:t>,</w:t>
+      </w:r>
+      <w:r>
+        <w:rPr>
+          <w:rFonts w:ascii="Source Code Pro" w:eastAsia="宋体" w:hAnsi="Source Code Pro" w:cs="宋体"/>
+          <w:color w:val="CC7832"/>
+          <w:kern w:val="0"/>
+          <w:szCs w:val="21"/>
+        </w:rPr>
+        <w:br/>
+        <w:t xml:space="preserve">      </w:t>
+      </w:r>
+      <w:r>
+        <w:rPr>
+          <w:rFonts w:ascii="Source Code Pro" w:eastAsia="宋体" w:hAnsi="Source Code Pro" w:cs="宋体"/>
+          <w:color w:val="9876AA"/>
+          <w:kern w:val="0"/>
+          <w:szCs w:val="21"/>
+        </w:rPr>
+        <w:t>"name"</w:t>
+      </w:r>
+      <w:r>
+        <w:rPr>
+          <w:rFonts w:ascii="Source Code Pro" w:eastAsia="宋体" w:hAnsi="Source Code Pro" w:cs="宋体"/>
+          <w:color w:val="CC7832"/>
+          <w:kern w:val="0"/>
+          <w:szCs w:val="21"/>
+        </w:rPr>
+        <w:t xml:space="preserve">: </w:t>
+      </w:r>
+      <w:r>
+        <w:rPr>
+          <w:rFonts w:ascii="Source Code Pro" w:eastAsia="宋体" w:hAnsi="Source Code Pro" w:cs="宋体"/>
+          <w:color w:val="6A8759"/>
+          <w:kern w:val="0"/>
+          <w:szCs w:val="21"/>
+        </w:rPr>
+        <w:t>"</w:t>
+      </w:r>
+      <w:r>
+        <w:rPr>
+          <w:rFonts w:ascii="宋体" w:eastAsia="宋体" w:hAnsi="宋体" w:cs="宋体" w:hint="eastAsia"/>
+          <w:color w:val="6A8759"/>
+          <w:kern w:val="0"/>
+          <w:szCs w:val="21"/>
+        </w:rPr>
+        <w:t>武汉理工大学</w:t>
+      </w:r>
+      <w:r>
+        <w:rPr>
+          <w:rFonts w:ascii="Source Code Pro" w:eastAsia="宋体" w:hAnsi="Source Code Pro" w:cs="宋体"/>
+          <w:color w:val="6A8759"/>
+          <w:kern w:val="0"/>
+          <w:szCs w:val="21"/>
+        </w:rPr>
+        <w:t>"</w:t>
+      </w:r>
+      <w:r>
+        <w:rPr>
+          <w:rFonts w:ascii="Source Code Pro" w:eastAsia="宋体" w:hAnsi="Source Code Pro" w:cs="宋体"/>
+          <w:color w:val="6A8759"/>
+          <w:kern w:val="0"/>
+          <w:szCs w:val="21"/>
+        </w:rPr>
+        <w:br/>
+        <w:t xml:space="preserve">    </w:t>
+      </w:r>
+      <w:r>
+        <w:rPr>
+          <w:rFonts w:ascii="Source Code Pro" w:eastAsia="宋体" w:hAnsi="Source Code Pro" w:cs="宋体"/>
+          <w:color w:val="A9B7C6"/>
+          <w:kern w:val="0"/>
+          <w:szCs w:val="21"/>
+        </w:rPr>
+        <w:t>}</w:t>
+      </w:r>
+      <w:r>
+        <w:rPr>
+          <w:rFonts w:ascii="Source Code Pro" w:eastAsia="宋体" w:hAnsi="Source Code Pro" w:cs="宋体"/>
+          <w:color w:val="CC7832"/>
+          <w:kern w:val="0"/>
+          <w:szCs w:val="21"/>
+        </w:rPr>
+        <w:t>,</w:t>
+      </w:r>
+      <w:r>
+        <w:rPr>
+          <w:rFonts w:ascii="Source Code Pro" w:eastAsia="宋体" w:hAnsi="Source Code Pro" w:cs="宋体"/>
+          <w:color w:val="CC7832"/>
+          <w:kern w:val="0"/>
+          <w:szCs w:val="21"/>
+        </w:rPr>
+        <w:br/>
+        <w:t xml:space="preserve">    </w:t>
+      </w:r>
+      <w:r>
+        <w:rPr>
+          <w:rFonts w:ascii="Source Code Pro" w:eastAsia="宋体" w:hAnsi="Source Code Pro" w:cs="宋体"/>
+          <w:color w:val="A9B7C6"/>
+          <w:kern w:val="0"/>
+          <w:szCs w:val="21"/>
+        </w:rPr>
+        <w:t>{</w:t>
+      </w:r>
+      <w:r>
+        <w:rPr>
+          <w:rFonts w:ascii="Source Code Pro" w:eastAsia="宋体" w:hAnsi="Source Code Pro" w:cs="宋体"/>
+          <w:color w:val="A9B7C6"/>
+          <w:kern w:val="0"/>
+          <w:szCs w:val="21"/>
+        </w:rPr>
+        <w:br/>
+        <w:t xml:space="preserve">      </w:t>
+      </w:r>
+      <w:r>
+        <w:rPr>
+          <w:rFonts w:ascii="Source Code Pro" w:eastAsia="宋体" w:hAnsi="Source Code Pro" w:cs="宋体"/>
+          <w:color w:val="9876AA"/>
+          <w:kern w:val="0"/>
+          <w:szCs w:val="21"/>
+        </w:rPr>
+        <w:t>"_id"</w:t>
+      </w:r>
+      <w:r>
+        <w:rPr>
+          <w:rFonts w:ascii="Source Code Pro" w:eastAsia="宋体" w:hAnsi="Source Code Pro" w:cs="宋体"/>
+          <w:color w:val="CC7832"/>
+          <w:kern w:val="0"/>
+          <w:szCs w:val="21"/>
+        </w:rPr>
+        <w:t xml:space="preserve">: </w:t>
+      </w:r>
+      <w:r>
+        <w:rPr>
+          <w:rFonts w:ascii="Source Code Pro" w:eastAsia="宋体" w:hAnsi="Source Code Pro" w:cs="宋体"/>
+          <w:color w:val="6897BB"/>
+          <w:kern w:val="0"/>
+          <w:szCs w:val="21"/>
+        </w:rPr>
+        <w:t>5</w:t>
+      </w:r>
+      <w:r>
+        <w:rPr>
+          <w:rFonts w:ascii="Source Code Pro" w:eastAsia="宋体" w:hAnsi="Source Code Pro" w:cs="宋体"/>
+          <w:color w:val="CC7832"/>
+          <w:kern w:val="0"/>
+          <w:szCs w:val="21"/>
+        </w:rPr>
+        <w:t>,</w:t>
+      </w:r>
+      <w:r>
+        <w:rPr>
+          <w:rFonts w:ascii="Source Code Pro" w:eastAsia="宋体" w:hAnsi="Source Code Pro" w:cs="宋体"/>
+          <w:color w:val="CC7832"/>
+          <w:kern w:val="0"/>
+          <w:szCs w:val="21"/>
+        </w:rPr>
+        <w:br/>
+        <w:t xml:space="preserve">      </w:t>
+      </w:r>
+      <w:r>
+        <w:rPr>
+          <w:rFonts w:ascii="Source Code Pro" w:eastAsia="宋体" w:hAnsi="Source Code Pro" w:cs="宋体"/>
+          <w:color w:val="9876AA"/>
+          <w:kern w:val="0"/>
+          <w:szCs w:val="21"/>
+        </w:rPr>
+        <w:t>"name"</w:t>
+      </w:r>
+      <w:r>
+        <w:rPr>
+          <w:rFonts w:ascii="Source Code Pro" w:eastAsia="宋体" w:hAnsi="Source Code Pro" w:cs="宋体"/>
+          <w:color w:val="CC7832"/>
+          <w:kern w:val="0"/>
+          <w:szCs w:val="21"/>
+        </w:rPr>
+        <w:t xml:space="preserve">: </w:t>
+      </w:r>
+      <w:r>
+        <w:rPr>
+          <w:rFonts w:ascii="Source Code Pro" w:eastAsia="宋体" w:hAnsi="Source Code Pro" w:cs="宋体"/>
+          <w:color w:val="6A8759"/>
+          <w:kern w:val="0"/>
+          <w:szCs w:val="21"/>
+        </w:rPr>
+        <w:t>"</w:t>
+      </w:r>
+      <w:r>
+        <w:rPr>
+          <w:rFonts w:ascii="宋体" w:eastAsia="宋体" w:hAnsi="宋体" w:cs="宋体" w:hint="eastAsia"/>
+          <w:color w:val="6A8759"/>
+          <w:kern w:val="0"/>
+          <w:szCs w:val="21"/>
+        </w:rPr>
+        <w:t>华中农业大学</w:t>
+      </w:r>
+      <w:r>
+        <w:rPr>
+          <w:rFonts w:ascii="Source Code Pro" w:eastAsia="宋体" w:hAnsi="Source Code Pro" w:cs="宋体"/>
+          <w:color w:val="6A8759"/>
+          <w:kern w:val="0"/>
+          <w:szCs w:val="21"/>
+        </w:rPr>
+        <w:t>"</w:t>
+      </w:r>
+      <w:r>
+        <w:rPr>
+          <w:rFonts w:ascii="Source Code Pro" w:eastAsia="宋体" w:hAnsi="Source Code Pro" w:cs="宋体"/>
+          <w:color w:val="6A8759"/>
+          <w:kern w:val="0"/>
+          <w:szCs w:val="21"/>
+        </w:rPr>
+        <w:br/>
+        <w:t xml:space="preserve">    </w:t>
+      </w:r>
+      <w:r>
+        <w:rPr>
+          <w:rFonts w:ascii="Source Code Pro" w:eastAsia="宋体" w:hAnsi="Source Code Pro" w:cs="宋体"/>
+          <w:color w:val="A9B7C6"/>
+          <w:kern w:val="0"/>
+          <w:szCs w:val="21"/>
+        </w:rPr>
+        <w:t>}</w:t>
+      </w:r>
+      <w:r>
+        <w:rPr>
+          <w:rFonts w:ascii="Source Code Pro" w:eastAsia="宋体" w:hAnsi="Source Code Pro" w:cs="宋体"/>
+          <w:color w:val="CC7832"/>
+          <w:kern w:val="0"/>
+          <w:szCs w:val="21"/>
+        </w:rPr>
+        <w:t>,</w:t>
+      </w:r>
+      <w:r>
+        <w:rPr>
+          <w:rFonts w:ascii="Source Code Pro" w:eastAsia="宋体" w:hAnsi="Source Code Pro" w:cs="宋体"/>
+          <w:color w:val="CC7832"/>
+          <w:kern w:val="0"/>
+          <w:szCs w:val="21"/>
+        </w:rPr>
+        <w:br/>
+        <w:t xml:space="preserve">    </w:t>
+      </w:r>
+      <w:r>
+        <w:rPr>
+          <w:rFonts w:ascii="Source Code Pro" w:eastAsia="宋体" w:hAnsi="Source Code Pro" w:cs="宋体"/>
+          <w:color w:val="A9B7C6"/>
+          <w:kern w:val="0"/>
+          <w:szCs w:val="21"/>
+        </w:rPr>
+        <w:t>{</w:t>
+      </w:r>
+      <w:r>
+        <w:rPr>
+          <w:rFonts w:ascii="Source Code Pro" w:eastAsia="宋体" w:hAnsi="Source Code Pro" w:cs="宋体"/>
+          <w:color w:val="A9B7C6"/>
+          <w:kern w:val="0"/>
+          <w:szCs w:val="21"/>
+        </w:rPr>
+        <w:br/>
+        <w:t xml:space="preserve">      </w:t>
+      </w:r>
+      <w:r>
+        <w:rPr>
+          <w:rFonts w:ascii="Source Code Pro" w:eastAsia="宋体" w:hAnsi="Source Code Pro" w:cs="宋体"/>
+          <w:color w:val="9876AA"/>
+          <w:kern w:val="0"/>
+          <w:szCs w:val="21"/>
+        </w:rPr>
+        <w:t>"_id"</w:t>
+      </w:r>
+      <w:r>
+        <w:rPr>
+          <w:rFonts w:ascii="Source Code Pro" w:eastAsia="宋体" w:hAnsi="Source Code Pro" w:cs="宋体"/>
+          <w:color w:val="CC7832"/>
+          <w:kern w:val="0"/>
+          <w:szCs w:val="21"/>
+        </w:rPr>
+        <w:t xml:space="preserve">: </w:t>
+      </w:r>
+      <w:r>
+        <w:rPr>
+          <w:rFonts w:ascii="Source Code Pro" w:eastAsia="宋体" w:hAnsi="Source Code Pro" w:cs="宋体"/>
+          <w:color w:val="6897BB"/>
+          <w:kern w:val="0"/>
+          <w:szCs w:val="21"/>
+        </w:rPr>
+        <w:t>6</w:t>
+      </w:r>
+      <w:r>
+        <w:rPr>
+          <w:rFonts w:ascii="Source Code Pro" w:eastAsia="宋体" w:hAnsi="Source Code Pro" w:cs="宋体"/>
+          <w:color w:val="CC7832"/>
+          <w:kern w:val="0"/>
+          <w:szCs w:val="21"/>
+        </w:rPr>
+        <w:t>,</w:t>
+      </w:r>
+      <w:r>
+        <w:rPr>
+          <w:rFonts w:ascii="Source Code Pro" w:eastAsia="宋体" w:hAnsi="Source Code Pro" w:cs="宋体"/>
+          <w:color w:val="CC7832"/>
+          <w:kern w:val="0"/>
+          <w:szCs w:val="21"/>
+        </w:rPr>
+        <w:br/>
+        <w:t xml:space="preserve">      </w:t>
+      </w:r>
+      <w:r>
+        <w:rPr>
+          <w:rFonts w:ascii="Source Code Pro" w:eastAsia="宋体" w:hAnsi="Source Code Pro" w:cs="宋体"/>
+          <w:color w:val="9876AA"/>
+          <w:kern w:val="0"/>
+          <w:szCs w:val="21"/>
+        </w:rPr>
+        <w:t>"name"</w:t>
+      </w:r>
+      <w:r>
+        <w:rPr>
+          <w:rFonts w:ascii="Source Code Pro" w:eastAsia="宋体" w:hAnsi="Source Code Pro" w:cs="宋体"/>
+          <w:color w:val="CC7832"/>
+          <w:kern w:val="0"/>
+          <w:szCs w:val="21"/>
+        </w:rPr>
+        <w:t xml:space="preserve">: </w:t>
+      </w:r>
+      <w:r>
+        <w:rPr>
+          <w:rFonts w:ascii="Source Code Pro" w:eastAsia="宋体" w:hAnsi="Source Code Pro" w:cs="宋体"/>
+          <w:color w:val="6A8759"/>
+          <w:kern w:val="0"/>
+          <w:szCs w:val="21"/>
+        </w:rPr>
+        <w:t>"</w:t>
+      </w:r>
+      <w:r>
+        <w:rPr>
+          <w:rFonts w:ascii="宋体" w:eastAsia="宋体" w:hAnsi="宋体" w:cs="宋体" w:hint="eastAsia"/>
+          <w:color w:val="6A8759"/>
+          <w:kern w:val="0"/>
+          <w:szCs w:val="21"/>
+        </w:rPr>
+        <w:t>中国地质大学</w:t>
+      </w:r>
+      <w:r>
+        <w:rPr>
+          <w:rFonts w:ascii="Source Code Pro" w:eastAsia="宋体" w:hAnsi="Source Code Pro" w:cs="宋体"/>
+          <w:color w:val="6A8759"/>
+          <w:kern w:val="0"/>
+          <w:szCs w:val="21"/>
+        </w:rPr>
+        <w:t>(</w:t>
+      </w:r>
+      <w:r>
+        <w:rPr>
+          <w:rFonts w:ascii="宋体" w:eastAsia="宋体" w:hAnsi="宋体" w:cs="宋体" w:hint="eastAsia"/>
+          <w:color w:val="6A8759"/>
+          <w:kern w:val="0"/>
+          <w:szCs w:val="21"/>
+        </w:rPr>
+        <w:t>武汉</w:t>
+      </w:r>
+      <w:r>
+        <w:rPr>
+          <w:rFonts w:ascii="Source Code Pro" w:eastAsia="宋体" w:hAnsi="Source Code Pro" w:cs="宋体"/>
+          <w:color w:val="6A8759"/>
+          <w:kern w:val="0"/>
+          <w:szCs w:val="21"/>
+        </w:rPr>
+        <w:t>)"</w:t>
+      </w:r>
+      <w:r>
+        <w:rPr>
+          <w:rFonts w:ascii="Source Code Pro" w:eastAsia="宋体" w:hAnsi="Source Code Pro" w:cs="宋体"/>
+          <w:color w:val="6A8759"/>
+          <w:kern w:val="0"/>
+          <w:szCs w:val="21"/>
+        </w:rPr>
+        <w:br/>
+        <w:t xml:space="preserve">    </w:t>
+      </w:r>
+      <w:r>
+        <w:rPr>
+          <w:rFonts w:ascii="Source Code Pro" w:eastAsia="宋体" w:hAnsi="Source Code Pro" w:cs="宋体"/>
+          <w:color w:val="A9B7C6"/>
+          <w:kern w:val="0"/>
+          <w:szCs w:val="21"/>
+        </w:rPr>
+        <w:t>}</w:t>
+      </w:r>
+      <w:r>
+        <w:rPr>
+          <w:rFonts w:ascii="Source Code Pro" w:eastAsia="宋体" w:hAnsi="Source Code Pro" w:cs="宋体"/>
+          <w:color w:val="CC7832"/>
+          <w:kern w:val="0"/>
+          <w:szCs w:val="21"/>
+        </w:rPr>
+        <w:t>,</w:t>
+      </w:r>
+      <w:r>
+        <w:rPr>
+          <w:rFonts w:ascii="Source Code Pro" w:eastAsia="宋体" w:hAnsi="Source Code Pro" w:cs="宋体"/>
+          <w:color w:val="CC7832"/>
+          <w:kern w:val="0"/>
+          <w:szCs w:val="21"/>
+        </w:rPr>
+        <w:br/>
+        <w:t xml:space="preserve">    </w:t>
+      </w:r>
+      <w:r>
+        <w:rPr>
+          <w:rFonts w:ascii="Source Code Pro" w:eastAsia="宋体" w:hAnsi="Source Code Pro" w:cs="宋体"/>
+          <w:color w:val="A9B7C6"/>
+          <w:kern w:val="0"/>
+          <w:szCs w:val="21"/>
+        </w:rPr>
+        <w:t>{</w:t>
+      </w:r>
+      <w:r>
+        <w:rPr>
+          <w:rFonts w:ascii="Source Code Pro" w:eastAsia="宋体" w:hAnsi="Source Code Pro" w:cs="宋体"/>
+          <w:color w:val="A9B7C6"/>
+          <w:kern w:val="0"/>
+          <w:szCs w:val="21"/>
+        </w:rPr>
+        <w:br/>
+        <w:t xml:space="preserve">      </w:t>
+      </w:r>
+      <w:r>
+        <w:rPr>
+          <w:rFonts w:ascii="Source Code Pro" w:eastAsia="宋体" w:hAnsi="Source Code Pro" w:cs="宋体"/>
+          <w:color w:val="9876AA"/>
+          <w:kern w:val="0"/>
+          <w:szCs w:val="21"/>
+        </w:rPr>
+        <w:t>"_id"</w:t>
+      </w:r>
+      <w:r>
+        <w:rPr>
+          <w:rFonts w:ascii="Source Code Pro" w:eastAsia="宋体" w:hAnsi="Source Code Pro" w:cs="宋体"/>
+          <w:color w:val="CC7832"/>
+          <w:kern w:val="0"/>
+          <w:szCs w:val="21"/>
+        </w:rPr>
+        <w:t xml:space="preserve">: </w:t>
+      </w:r>
+      <w:r>
+        <w:rPr>
+          <w:rFonts w:ascii="Source Code Pro" w:eastAsia="宋体" w:hAnsi="Source Code Pro" w:cs="宋体"/>
+          <w:color w:val="6897BB"/>
+          <w:kern w:val="0"/>
+          <w:szCs w:val="21"/>
+        </w:rPr>
+        <w:t>7</w:t>
+      </w:r>
+      <w:r>
+        <w:rPr>
+          <w:rFonts w:ascii="Source Code Pro" w:eastAsia="宋体" w:hAnsi="Source Code Pro" w:cs="宋体"/>
+          <w:color w:val="CC7832"/>
+          <w:kern w:val="0"/>
+          <w:szCs w:val="21"/>
+        </w:rPr>
+        <w:t>,</w:t>
+      </w:r>
+      <w:r>
+        <w:rPr>
+          <w:rFonts w:ascii="Source Code Pro" w:eastAsia="宋体" w:hAnsi="Source Code Pro" w:cs="宋体"/>
+          <w:color w:val="CC7832"/>
+          <w:kern w:val="0"/>
+          <w:szCs w:val="21"/>
+        </w:rPr>
+        <w:br/>
+        <w:t xml:space="preserve">      </w:t>
+      </w:r>
+      <w:r>
+        <w:rPr>
+          <w:rFonts w:ascii="Source Code Pro" w:eastAsia="宋体" w:hAnsi="Source Code Pro" w:cs="宋体"/>
+          <w:color w:val="9876AA"/>
+          <w:kern w:val="0"/>
+          <w:szCs w:val="21"/>
+        </w:rPr>
+        <w:t>"name"</w:t>
+      </w:r>
+      <w:r>
+        <w:rPr>
+          <w:rFonts w:ascii="Source Code Pro" w:eastAsia="宋体" w:hAnsi="Source Code Pro" w:cs="宋体"/>
+          <w:color w:val="CC7832"/>
+          <w:kern w:val="0"/>
+          <w:szCs w:val="21"/>
+        </w:rPr>
+        <w:t xml:space="preserve">: </w:t>
+      </w:r>
+      <w:r>
+        <w:rPr>
+          <w:rFonts w:ascii="Source Code Pro" w:eastAsia="宋体" w:hAnsi="Source Code Pro" w:cs="宋体"/>
+          <w:color w:val="6A8759"/>
+          <w:kern w:val="0"/>
+          <w:szCs w:val="21"/>
+        </w:rPr>
+        <w:t>"</w:t>
+      </w:r>
+      <w:r>
+        <w:rPr>
+          <w:rFonts w:ascii="宋体" w:eastAsia="宋体" w:hAnsi="宋体" w:cs="宋体" w:hint="eastAsia"/>
+          <w:color w:val="6A8759"/>
+          <w:kern w:val="0"/>
+          <w:szCs w:val="21"/>
+        </w:rPr>
+        <w:t>中南</w:t>
+      </w:r>
+      <w:proofErr w:type="gramStart"/>
+      <w:r>
+        <w:rPr>
+          <w:rFonts w:ascii="宋体" w:eastAsia="宋体" w:hAnsi="宋体" w:cs="宋体" w:hint="eastAsia"/>
+          <w:color w:val="6A8759"/>
+          <w:kern w:val="0"/>
+          <w:szCs w:val="21"/>
+        </w:rPr>
+        <w:t>财经政法</w:t>
+      </w:r>
+      <w:proofErr w:type="gramEnd"/>
+      <w:r>
+        <w:rPr>
+          <w:rFonts w:ascii="宋体" w:eastAsia="宋体" w:hAnsi="宋体" w:cs="宋体" w:hint="eastAsia"/>
+          <w:color w:val="6A8759"/>
+          <w:kern w:val="0"/>
+          <w:szCs w:val="21"/>
+        </w:rPr>
+        <w:t>大学</w:t>
+      </w:r>
+      <w:r>
+        <w:rPr>
+          <w:rFonts w:ascii="Source Code Pro" w:eastAsia="宋体" w:hAnsi="Source Code Pro" w:cs="宋体"/>
+          <w:color w:val="6A8759"/>
+          <w:kern w:val="0"/>
+          <w:szCs w:val="21"/>
+        </w:rPr>
+        <w:t>"</w:t>
+      </w:r>
+      <w:r>
+        <w:rPr>
+          <w:rFonts w:ascii="Source Code Pro" w:eastAsia="宋体" w:hAnsi="Source Code Pro" w:cs="宋体"/>
+          <w:color w:val="6A8759"/>
+          <w:kern w:val="0"/>
+          <w:szCs w:val="21"/>
+        </w:rPr>
+        <w:br/>
+        <w:t xml:space="preserve">    </w:t>
+      </w:r>
+      <w:r>
+        <w:rPr>
+          <w:rFonts w:ascii="Source Code Pro" w:eastAsia="宋体" w:hAnsi="Source Code Pro" w:cs="宋体"/>
+          <w:color w:val="A9B7C6"/>
+          <w:kern w:val="0"/>
+          <w:szCs w:val="21"/>
+        </w:rPr>
+        <w:t>}</w:t>
+      </w:r>
+      <w:r>
+        <w:rPr>
+          <w:rFonts w:ascii="Source Code Pro" w:eastAsia="宋体" w:hAnsi="Source Code Pro" w:cs="宋体"/>
+          <w:color w:val="CC7832"/>
+          <w:kern w:val="0"/>
+          <w:szCs w:val="21"/>
+        </w:rPr>
+        <w:t>,</w:t>
+      </w:r>
+      <w:r>
+        <w:rPr>
+          <w:rFonts w:ascii="Source Code Pro" w:eastAsia="宋体" w:hAnsi="Source Code Pro" w:cs="宋体"/>
+          <w:color w:val="CC7832"/>
+          <w:kern w:val="0"/>
+          <w:szCs w:val="21"/>
+        </w:rPr>
+        <w:br/>
+        <w:t xml:space="preserve">    </w:t>
+      </w:r>
+      <w:r>
+        <w:rPr>
+          <w:rFonts w:ascii="Source Code Pro" w:eastAsia="宋体" w:hAnsi="Source Code Pro" w:cs="宋体"/>
+          <w:color w:val="A9B7C6"/>
+          <w:kern w:val="0"/>
+          <w:szCs w:val="21"/>
+        </w:rPr>
+        <w:t>{</w:t>
+      </w:r>
+      <w:r>
+        <w:rPr>
+          <w:rFonts w:ascii="Source Code Pro" w:eastAsia="宋体" w:hAnsi="Source Code Pro" w:cs="宋体"/>
+          <w:color w:val="A9B7C6"/>
+          <w:kern w:val="0"/>
+          <w:szCs w:val="21"/>
+        </w:rPr>
+        <w:br/>
+        <w:t xml:space="preserve">      </w:t>
+      </w:r>
+      <w:r>
+        <w:rPr>
+          <w:rFonts w:ascii="Source Code Pro" w:eastAsia="宋体" w:hAnsi="Source Code Pro" w:cs="宋体"/>
+          <w:color w:val="9876AA"/>
+          <w:kern w:val="0"/>
+          <w:szCs w:val="21"/>
+        </w:rPr>
+        <w:t>"_id"</w:t>
+      </w:r>
+      <w:r>
+        <w:rPr>
+          <w:rFonts w:ascii="Source Code Pro" w:eastAsia="宋体" w:hAnsi="Source Code Pro" w:cs="宋体"/>
+          <w:color w:val="CC7832"/>
+          <w:kern w:val="0"/>
+          <w:szCs w:val="21"/>
+        </w:rPr>
+        <w:t xml:space="preserve">: </w:t>
+      </w:r>
+      <w:r>
+        <w:rPr>
+          <w:rFonts w:ascii="Source Code Pro" w:eastAsia="宋体" w:hAnsi="Source Code Pro" w:cs="宋体"/>
+          <w:color w:val="6897BB"/>
+          <w:kern w:val="0"/>
+          <w:szCs w:val="21"/>
+        </w:rPr>
+        <w:t>8</w:t>
+      </w:r>
+      <w:r>
+        <w:rPr>
+          <w:rFonts w:ascii="Source Code Pro" w:eastAsia="宋体" w:hAnsi="Source Code Pro" w:cs="宋体"/>
+          <w:color w:val="CC7832"/>
+          <w:kern w:val="0"/>
+          <w:szCs w:val="21"/>
+        </w:rPr>
+        <w:t>,</w:t>
+      </w:r>
+      <w:r>
+        <w:rPr>
+          <w:rFonts w:ascii="Source Code Pro" w:eastAsia="宋体" w:hAnsi="Source Code Pro" w:cs="宋体"/>
+          <w:color w:val="CC7832"/>
+          <w:kern w:val="0"/>
+          <w:szCs w:val="21"/>
+        </w:rPr>
+        <w:br/>
+        <w:t xml:space="preserve">      </w:t>
+      </w:r>
+      <w:r>
+        <w:rPr>
+          <w:rFonts w:ascii="Source Code Pro" w:eastAsia="宋体" w:hAnsi="Source Code Pro" w:cs="宋体"/>
+          <w:color w:val="9876AA"/>
+          <w:kern w:val="0"/>
+          <w:szCs w:val="21"/>
+        </w:rPr>
+        <w:t>"name"</w:t>
+      </w:r>
+      <w:r>
+        <w:rPr>
+          <w:rFonts w:ascii="Source Code Pro" w:eastAsia="宋体" w:hAnsi="Source Code Pro" w:cs="宋体"/>
+          <w:color w:val="CC7832"/>
+          <w:kern w:val="0"/>
+          <w:szCs w:val="21"/>
+        </w:rPr>
+        <w:t xml:space="preserve">: </w:t>
+      </w:r>
+      <w:r>
+        <w:rPr>
+          <w:rFonts w:ascii="Source Code Pro" w:eastAsia="宋体" w:hAnsi="Source Code Pro" w:cs="宋体"/>
+          <w:color w:val="6A8759"/>
+          <w:kern w:val="0"/>
+          <w:szCs w:val="21"/>
+        </w:rPr>
+        <w:t>"</w:t>
+      </w:r>
+      <w:r>
+        <w:rPr>
+          <w:rFonts w:ascii="宋体" w:eastAsia="宋体" w:hAnsi="宋体" w:cs="宋体" w:hint="eastAsia"/>
+          <w:color w:val="6A8759"/>
+          <w:kern w:val="0"/>
+          <w:szCs w:val="21"/>
+        </w:rPr>
+        <w:t>湖北大学</w:t>
+      </w:r>
+      <w:r>
+        <w:rPr>
+          <w:rFonts w:ascii="Source Code Pro" w:eastAsia="宋体" w:hAnsi="Source Code Pro" w:cs="宋体"/>
+          <w:color w:val="6A8759"/>
+          <w:kern w:val="0"/>
+          <w:szCs w:val="21"/>
+        </w:rPr>
+        <w:t>"</w:t>
+      </w:r>
+      <w:r>
+        <w:rPr>
+          <w:rFonts w:ascii="Source Code Pro" w:eastAsia="宋体" w:hAnsi="Source Code Pro" w:cs="宋体"/>
+          <w:color w:val="6A8759"/>
+          <w:kern w:val="0"/>
+          <w:szCs w:val="21"/>
+        </w:rPr>
+        <w:br/>
+        <w:t xml:space="preserve">    </w:t>
+      </w:r>
+      <w:r>
+        <w:rPr>
+          <w:rFonts w:ascii="Source Code Pro" w:eastAsia="宋体" w:hAnsi="Source Code Pro" w:cs="宋体"/>
+          <w:color w:val="A9B7C6"/>
+          <w:kern w:val="0"/>
+          <w:szCs w:val="21"/>
+        </w:rPr>
+        <w:t>}</w:t>
+      </w:r>
+      <w:r>
+        <w:rPr>
+          <w:rFonts w:ascii="Source Code Pro" w:eastAsia="宋体" w:hAnsi="Source Code Pro" w:cs="宋体"/>
+          <w:color w:val="CC7832"/>
+          <w:kern w:val="0"/>
+          <w:szCs w:val="21"/>
+        </w:rPr>
+        <w:t>,</w:t>
+      </w:r>
+      <w:r>
+        <w:rPr>
+          <w:rFonts w:ascii="Source Code Pro" w:eastAsia="宋体" w:hAnsi="Source Code Pro" w:cs="宋体"/>
+          <w:color w:val="CC7832"/>
+          <w:kern w:val="0"/>
+          <w:szCs w:val="21"/>
+        </w:rPr>
+        <w:br/>
+        <w:t xml:space="preserve">    </w:t>
+      </w:r>
+      <w:r>
+        <w:rPr>
+          <w:rFonts w:ascii="Source Code Pro" w:eastAsia="宋体" w:hAnsi="Source Code Pro" w:cs="宋体"/>
+          <w:color w:val="A9B7C6"/>
+          <w:kern w:val="0"/>
+          <w:szCs w:val="21"/>
+        </w:rPr>
+        <w:t>{</w:t>
+      </w:r>
+      <w:r>
+        <w:rPr>
+          <w:rFonts w:ascii="Source Code Pro" w:eastAsia="宋体" w:hAnsi="Source Code Pro" w:cs="宋体"/>
+          <w:color w:val="A9B7C6"/>
+          <w:kern w:val="0"/>
+          <w:szCs w:val="21"/>
+        </w:rPr>
+        <w:br/>
+        <w:t xml:space="preserve">      </w:t>
+      </w:r>
+      <w:r>
+        <w:rPr>
+          <w:rFonts w:ascii="Source Code Pro" w:eastAsia="宋体" w:hAnsi="Source Code Pro" w:cs="宋体"/>
+          <w:color w:val="9876AA"/>
+          <w:kern w:val="0"/>
+          <w:szCs w:val="21"/>
+        </w:rPr>
+        <w:t>"_id"</w:t>
+      </w:r>
+      <w:r>
+        <w:rPr>
+          <w:rFonts w:ascii="Source Code Pro" w:eastAsia="宋体" w:hAnsi="Source Code Pro" w:cs="宋体"/>
+          <w:color w:val="CC7832"/>
+          <w:kern w:val="0"/>
+          <w:szCs w:val="21"/>
+        </w:rPr>
+        <w:t xml:space="preserve">: </w:t>
+      </w:r>
+      <w:r>
+        <w:rPr>
+          <w:rFonts w:ascii="Source Code Pro" w:eastAsia="宋体" w:hAnsi="Source Code Pro" w:cs="宋体"/>
+          <w:color w:val="6897BB"/>
+          <w:kern w:val="0"/>
+          <w:szCs w:val="21"/>
+        </w:rPr>
+        <w:t>9</w:t>
+      </w:r>
+      <w:r>
+        <w:rPr>
+          <w:rFonts w:ascii="Source Code Pro" w:eastAsia="宋体" w:hAnsi="Source Code Pro" w:cs="宋体"/>
+          <w:color w:val="CC7832"/>
+          <w:kern w:val="0"/>
+          <w:szCs w:val="21"/>
+        </w:rPr>
+        <w:t>,</w:t>
+      </w:r>
+      <w:r>
+        <w:rPr>
+          <w:rFonts w:ascii="Source Code Pro" w:eastAsia="宋体" w:hAnsi="Source Code Pro" w:cs="宋体"/>
+          <w:color w:val="CC7832"/>
+          <w:kern w:val="0"/>
+          <w:szCs w:val="21"/>
+        </w:rPr>
+        <w:br/>
+        <w:t xml:space="preserve">      </w:t>
+      </w:r>
+      <w:r>
+        <w:rPr>
+          <w:rFonts w:ascii="Source Code Pro" w:eastAsia="宋体" w:hAnsi="Source Code Pro" w:cs="宋体"/>
+          <w:color w:val="9876AA"/>
+          <w:kern w:val="0"/>
+          <w:szCs w:val="21"/>
+        </w:rPr>
+        <w:t>"name"</w:t>
+      </w:r>
+      <w:r>
+        <w:rPr>
+          <w:rFonts w:ascii="Source Code Pro" w:eastAsia="宋体" w:hAnsi="Source Code Pro" w:cs="宋体"/>
+          <w:color w:val="CC7832"/>
+          <w:kern w:val="0"/>
+          <w:szCs w:val="21"/>
+        </w:rPr>
+        <w:t xml:space="preserve">: </w:t>
+      </w:r>
+      <w:r>
+        <w:rPr>
+          <w:rFonts w:ascii="Source Code Pro" w:eastAsia="宋体" w:hAnsi="Source Code Pro" w:cs="宋体"/>
+          <w:color w:val="6A8759"/>
+          <w:kern w:val="0"/>
+          <w:szCs w:val="21"/>
+        </w:rPr>
+        <w:t>"</w:t>
+      </w:r>
+      <w:r>
+        <w:rPr>
+          <w:rFonts w:ascii="宋体" w:eastAsia="宋体" w:hAnsi="宋体" w:cs="宋体" w:hint="eastAsia"/>
+          <w:color w:val="6A8759"/>
+          <w:kern w:val="0"/>
+          <w:szCs w:val="21"/>
+        </w:rPr>
+        <w:t>武汉科技大学</w:t>
+      </w:r>
+      <w:r>
+        <w:rPr>
+          <w:rFonts w:ascii="Source Code Pro" w:eastAsia="宋体" w:hAnsi="Source Code Pro" w:cs="宋体"/>
+          <w:color w:val="6A8759"/>
+          <w:kern w:val="0"/>
+          <w:szCs w:val="21"/>
+        </w:rPr>
+        <w:t>"</w:t>
+      </w:r>
+      <w:r>
+        <w:rPr>
+          <w:rFonts w:ascii="Source Code Pro" w:eastAsia="宋体" w:hAnsi="Source Code Pro" w:cs="宋体"/>
+          <w:color w:val="6A8759"/>
+          <w:kern w:val="0"/>
+          <w:szCs w:val="21"/>
+        </w:rPr>
+        <w:br/>
+        <w:t xml:space="preserve">    </w:t>
+      </w:r>
+      <w:r>
+        <w:rPr>
+          <w:rFonts w:ascii="Source Code Pro" w:eastAsia="宋体" w:hAnsi="Source Code Pro" w:cs="宋体"/>
+          <w:color w:val="A9B7C6"/>
+          <w:kern w:val="0"/>
+          <w:szCs w:val="21"/>
+        </w:rPr>
+        <w:t>}</w:t>
+      </w:r>
+      <w:r>
+        <w:rPr>
+          <w:rFonts w:ascii="Source Code Pro" w:eastAsia="宋体" w:hAnsi="Source Code Pro" w:cs="宋体"/>
+          <w:color w:val="CC7832"/>
+          <w:kern w:val="0"/>
+          <w:szCs w:val="21"/>
+        </w:rPr>
+        <w:t>,</w:t>
+      </w:r>
+      <w:r>
+        <w:rPr>
+          <w:rFonts w:ascii="Source Code Pro" w:eastAsia="宋体" w:hAnsi="Source Code Pro" w:cs="宋体"/>
+          <w:color w:val="CC7832"/>
+          <w:kern w:val="0"/>
+          <w:szCs w:val="21"/>
+        </w:rPr>
+        <w:br/>
+        <w:t xml:space="preserve">    </w:t>
+      </w:r>
+      <w:r>
+        <w:rPr>
+          <w:rFonts w:ascii="Source Code Pro" w:eastAsia="宋体" w:hAnsi="Source Code Pro" w:cs="宋体"/>
+          <w:color w:val="A9B7C6"/>
+          <w:kern w:val="0"/>
+          <w:szCs w:val="21"/>
+        </w:rPr>
+        <w:t>{</w:t>
+      </w:r>
+      <w:r>
+        <w:rPr>
+          <w:rFonts w:ascii="Source Code Pro" w:eastAsia="宋体" w:hAnsi="Source Code Pro" w:cs="宋体"/>
+          <w:color w:val="A9B7C6"/>
+          <w:kern w:val="0"/>
+          <w:szCs w:val="21"/>
+        </w:rPr>
+        <w:br/>
+        <w:t xml:space="preserve">      </w:t>
+      </w:r>
+      <w:r>
+        <w:rPr>
+          <w:rFonts w:ascii="Source Code Pro" w:eastAsia="宋体" w:hAnsi="Source Code Pro" w:cs="宋体"/>
+          <w:color w:val="9876AA"/>
+          <w:kern w:val="0"/>
+          <w:szCs w:val="21"/>
+        </w:rPr>
+        <w:t>"_id"</w:t>
+      </w:r>
+      <w:r>
+        <w:rPr>
+          <w:rFonts w:ascii="Source Code Pro" w:eastAsia="宋体" w:hAnsi="Source Code Pro" w:cs="宋体"/>
+          <w:color w:val="CC7832"/>
+          <w:kern w:val="0"/>
+          <w:szCs w:val="21"/>
+        </w:rPr>
+        <w:t xml:space="preserve">: </w:t>
+      </w:r>
+      <w:r>
+        <w:rPr>
+          <w:rFonts w:ascii="Source Code Pro" w:eastAsia="宋体" w:hAnsi="Source Code Pro" w:cs="宋体"/>
+          <w:color w:val="6897BB"/>
+          <w:kern w:val="0"/>
+          <w:szCs w:val="21"/>
+        </w:rPr>
+        <w:t>10</w:t>
+      </w:r>
+      <w:r>
+        <w:rPr>
+          <w:rFonts w:ascii="Source Code Pro" w:eastAsia="宋体" w:hAnsi="Source Code Pro" w:cs="宋体"/>
+          <w:color w:val="CC7832"/>
+          <w:kern w:val="0"/>
+          <w:szCs w:val="21"/>
+        </w:rPr>
+        <w:t>,</w:t>
+      </w:r>
+      <w:r>
+        <w:rPr>
+          <w:rFonts w:ascii="Source Code Pro" w:eastAsia="宋体" w:hAnsi="Source Code Pro" w:cs="宋体"/>
+          <w:color w:val="CC7832"/>
+          <w:kern w:val="0"/>
+          <w:szCs w:val="21"/>
+        </w:rPr>
+        <w:br/>
+        <w:t xml:space="preserve">      </w:t>
+      </w:r>
+      <w:r>
+        <w:rPr>
+          <w:rFonts w:ascii="Source Code Pro" w:eastAsia="宋体" w:hAnsi="Source Code Pro" w:cs="宋体"/>
+          <w:color w:val="9876AA"/>
+          <w:kern w:val="0"/>
+          <w:szCs w:val="21"/>
+        </w:rPr>
+        <w:t>"name"</w:t>
+      </w:r>
+      <w:r>
+        <w:rPr>
+          <w:rFonts w:ascii="Source Code Pro" w:eastAsia="宋体" w:hAnsi="Source Code Pro" w:cs="宋体"/>
+          <w:color w:val="CC7832"/>
+          <w:kern w:val="0"/>
+          <w:szCs w:val="21"/>
+        </w:rPr>
+        <w:t xml:space="preserve">: </w:t>
+      </w:r>
+      <w:r>
+        <w:rPr>
+          <w:rFonts w:ascii="Source Code Pro" w:eastAsia="宋体" w:hAnsi="Source Code Pro" w:cs="宋体"/>
+          <w:color w:val="6A8759"/>
+          <w:kern w:val="0"/>
+          <w:szCs w:val="21"/>
+        </w:rPr>
+        <w:t>"</w:t>
+      </w:r>
+      <w:r>
+        <w:rPr>
+          <w:rFonts w:ascii="宋体" w:eastAsia="宋体" w:hAnsi="宋体" w:cs="宋体" w:hint="eastAsia"/>
+          <w:color w:val="6A8759"/>
+          <w:kern w:val="0"/>
+          <w:szCs w:val="21"/>
+        </w:rPr>
+        <w:t>长江大学</w:t>
+      </w:r>
+      <w:r>
+        <w:rPr>
+          <w:rFonts w:ascii="Source Code Pro" w:eastAsia="宋体" w:hAnsi="Source Code Pro" w:cs="宋体"/>
+          <w:color w:val="6A8759"/>
+          <w:kern w:val="0"/>
+          <w:szCs w:val="21"/>
+        </w:rPr>
+        <w:t>"</w:t>
+      </w:r>
+      <w:r>
+        <w:rPr>
+          <w:rFonts w:ascii="Source Code Pro" w:eastAsia="宋体" w:hAnsi="Source Code Pro" w:cs="宋体"/>
+          <w:color w:val="6A8759"/>
+          <w:kern w:val="0"/>
+          <w:szCs w:val="21"/>
+        </w:rPr>
+        <w:br/>
+        <w:t xml:space="preserve">    </w:t>
+      </w:r>
+      <w:r>
+        <w:rPr>
+          <w:rFonts w:ascii="Source Code Pro" w:eastAsia="宋体" w:hAnsi="Source Code Pro" w:cs="宋体"/>
+          <w:color w:val="A9B7C6"/>
+          <w:kern w:val="0"/>
+          <w:szCs w:val="21"/>
+        </w:rPr>
+        <w:t>}</w:t>
+      </w:r>
+      <w:r>
+        <w:rPr>
+          <w:rFonts w:ascii="Source Code Pro" w:eastAsia="宋体" w:hAnsi="Source Code Pro" w:cs="宋体"/>
+          <w:color w:val="CC7832"/>
+          <w:kern w:val="0"/>
+          <w:szCs w:val="21"/>
+        </w:rPr>
+        <w:t>,</w:t>
+      </w:r>
+      <w:r>
+        <w:rPr>
+          <w:rFonts w:ascii="Source Code Pro" w:eastAsia="宋体" w:hAnsi="Source Code Pro" w:cs="宋体"/>
+          <w:color w:val="CC7832"/>
+          <w:kern w:val="0"/>
+          <w:szCs w:val="21"/>
+        </w:rPr>
+        <w:br/>
+      </w:r>
+      <w:r>
+        <w:rPr>
+          <w:rFonts w:ascii="Source Code Pro" w:eastAsia="宋体" w:hAnsi="Source Code Pro" w:cs="宋体"/>
+          <w:color w:val="CC7832"/>
+          <w:kern w:val="0"/>
+          <w:szCs w:val="21"/>
+        </w:rPr>
+        <w:lastRenderedPageBreak/>
+        <w:t xml:space="preserve">    </w:t>
+      </w:r>
+      <w:r>
+        <w:rPr>
+          <w:rFonts w:ascii="Source Code Pro" w:eastAsia="宋体" w:hAnsi="Source Code Pro" w:cs="宋体"/>
+          <w:color w:val="A9B7C6"/>
+          <w:kern w:val="0"/>
+          <w:szCs w:val="21"/>
+        </w:rPr>
+        <w:t>{</w:t>
+      </w:r>
+      <w:r>
+        <w:rPr>
+          <w:rFonts w:ascii="Source Code Pro" w:eastAsia="宋体" w:hAnsi="Source Code Pro" w:cs="宋体"/>
+          <w:color w:val="A9B7C6"/>
+          <w:kern w:val="0"/>
+          <w:szCs w:val="21"/>
+        </w:rPr>
+        <w:br/>
+        <w:t xml:space="preserve">      </w:t>
+      </w:r>
+      <w:r>
+        <w:rPr>
+          <w:rFonts w:ascii="Source Code Pro" w:eastAsia="宋体" w:hAnsi="Source Code Pro" w:cs="宋体"/>
+          <w:color w:val="9876AA"/>
+          <w:kern w:val="0"/>
+          <w:szCs w:val="21"/>
+        </w:rPr>
+        <w:t>"_id"</w:t>
+      </w:r>
+      <w:r>
+        <w:rPr>
+          <w:rFonts w:ascii="Source Code Pro" w:eastAsia="宋体" w:hAnsi="Source Code Pro" w:cs="宋体"/>
+          <w:color w:val="CC7832"/>
+          <w:kern w:val="0"/>
+          <w:szCs w:val="21"/>
+        </w:rPr>
+        <w:t xml:space="preserve">: </w:t>
+      </w:r>
+      <w:r>
+        <w:rPr>
+          <w:rFonts w:ascii="Source Code Pro" w:eastAsia="宋体" w:hAnsi="Source Code Pro" w:cs="宋体"/>
+          <w:color w:val="6897BB"/>
+          <w:kern w:val="0"/>
+          <w:szCs w:val="21"/>
+        </w:rPr>
+        <w:t>11</w:t>
+      </w:r>
+      <w:r>
+        <w:rPr>
+          <w:rFonts w:ascii="Source Code Pro" w:eastAsia="宋体" w:hAnsi="Source Code Pro" w:cs="宋体"/>
+          <w:color w:val="CC7832"/>
+          <w:kern w:val="0"/>
+          <w:szCs w:val="21"/>
+        </w:rPr>
+        <w:t>,</w:t>
+      </w:r>
+      <w:r>
+        <w:rPr>
+          <w:rFonts w:ascii="Source Code Pro" w:eastAsia="宋体" w:hAnsi="Source Code Pro" w:cs="宋体"/>
+          <w:color w:val="CC7832"/>
+          <w:kern w:val="0"/>
+          <w:szCs w:val="21"/>
+        </w:rPr>
+        <w:br/>
+        <w:t xml:space="preserve">      </w:t>
+      </w:r>
+      <w:r>
+        <w:rPr>
+          <w:rFonts w:ascii="Source Code Pro" w:eastAsia="宋体" w:hAnsi="Source Code Pro" w:cs="宋体"/>
+          <w:color w:val="9876AA"/>
+          <w:kern w:val="0"/>
+          <w:szCs w:val="21"/>
+        </w:rPr>
+        <w:t>"name"</w:t>
+      </w:r>
+      <w:r>
+        <w:rPr>
+          <w:rFonts w:ascii="Source Code Pro" w:eastAsia="宋体" w:hAnsi="Source Code Pro" w:cs="宋体"/>
+          <w:color w:val="CC7832"/>
+          <w:kern w:val="0"/>
+          <w:szCs w:val="21"/>
+        </w:rPr>
+        <w:t xml:space="preserve">: </w:t>
+      </w:r>
+      <w:r>
+        <w:rPr>
+          <w:rFonts w:ascii="Source Code Pro" w:eastAsia="宋体" w:hAnsi="Source Code Pro" w:cs="宋体"/>
+          <w:color w:val="6A8759"/>
+          <w:kern w:val="0"/>
+          <w:szCs w:val="21"/>
+        </w:rPr>
+        <w:t>"</w:t>
+      </w:r>
+      <w:r>
+        <w:rPr>
+          <w:rFonts w:ascii="宋体" w:eastAsia="宋体" w:hAnsi="宋体" w:cs="宋体" w:hint="eastAsia"/>
+          <w:color w:val="6A8759"/>
+          <w:kern w:val="0"/>
+          <w:szCs w:val="21"/>
+        </w:rPr>
+        <w:t>中南民族大学</w:t>
+      </w:r>
+      <w:r>
+        <w:rPr>
+          <w:rFonts w:ascii="Source Code Pro" w:eastAsia="宋体" w:hAnsi="Source Code Pro" w:cs="宋体"/>
+          <w:color w:val="6A8759"/>
+          <w:kern w:val="0"/>
+          <w:szCs w:val="21"/>
+        </w:rPr>
+        <w:t>"</w:t>
+      </w:r>
+      <w:r>
+        <w:rPr>
+          <w:rFonts w:ascii="Source Code Pro" w:eastAsia="宋体" w:hAnsi="Source Code Pro" w:cs="宋体"/>
+          <w:color w:val="6A8759"/>
+          <w:kern w:val="0"/>
+          <w:szCs w:val="21"/>
+        </w:rPr>
+        <w:br/>
+        <w:t xml:space="preserve">    </w:t>
+      </w:r>
+      <w:r>
+        <w:rPr>
+          <w:rFonts w:ascii="Source Code Pro" w:eastAsia="宋体" w:hAnsi="Source Code Pro" w:cs="宋体"/>
+          <w:color w:val="A9B7C6"/>
+          <w:kern w:val="0"/>
+          <w:szCs w:val="21"/>
+        </w:rPr>
+        <w:t>}</w:t>
+      </w:r>
+      <w:r>
+        <w:rPr>
+          <w:rFonts w:ascii="Source Code Pro" w:eastAsia="宋体" w:hAnsi="Source Code Pro" w:cs="宋体"/>
+          <w:color w:val="CC7832"/>
+          <w:kern w:val="0"/>
+          <w:szCs w:val="21"/>
+        </w:rPr>
+        <w:t>,</w:t>
+      </w:r>
+      <w:r>
+        <w:rPr>
+          <w:rFonts w:ascii="Source Code Pro" w:eastAsia="宋体" w:hAnsi="Source Code Pro" w:cs="宋体"/>
+          <w:color w:val="CC7832"/>
+          <w:kern w:val="0"/>
+          <w:szCs w:val="21"/>
+        </w:rPr>
+        <w:br/>
+        <w:t xml:space="preserve">    </w:t>
+      </w:r>
+      <w:r>
+        <w:rPr>
+          <w:rFonts w:ascii="Source Code Pro" w:eastAsia="宋体" w:hAnsi="Source Code Pro" w:cs="宋体"/>
+          <w:color w:val="A9B7C6"/>
+          <w:kern w:val="0"/>
+          <w:szCs w:val="21"/>
+        </w:rPr>
+        <w:t>{</w:t>
+      </w:r>
+      <w:r>
+        <w:rPr>
+          <w:rFonts w:ascii="Source Code Pro" w:eastAsia="宋体" w:hAnsi="Source Code Pro" w:cs="宋体"/>
+          <w:color w:val="A9B7C6"/>
+          <w:kern w:val="0"/>
+          <w:szCs w:val="21"/>
+        </w:rPr>
+        <w:br/>
+        <w:t xml:space="preserve">      </w:t>
+      </w:r>
+      <w:r>
+        <w:rPr>
+          <w:rFonts w:ascii="Source Code Pro" w:eastAsia="宋体" w:hAnsi="Source Code Pro" w:cs="宋体"/>
+          <w:color w:val="9876AA"/>
+          <w:kern w:val="0"/>
+          <w:szCs w:val="21"/>
+        </w:rPr>
+        <w:t>"_id"</w:t>
+      </w:r>
+      <w:r>
+        <w:rPr>
+          <w:rFonts w:ascii="Source Code Pro" w:eastAsia="宋体" w:hAnsi="Source Code Pro" w:cs="宋体"/>
+          <w:color w:val="CC7832"/>
+          <w:kern w:val="0"/>
+          <w:szCs w:val="21"/>
+        </w:rPr>
+        <w:t xml:space="preserve">: </w:t>
+      </w:r>
+      <w:r>
+        <w:rPr>
+          <w:rFonts w:ascii="Source Code Pro" w:eastAsia="宋体" w:hAnsi="Source Code Pro" w:cs="宋体"/>
+          <w:color w:val="6897BB"/>
+          <w:kern w:val="0"/>
+          <w:szCs w:val="21"/>
+        </w:rPr>
+        <w:t>12</w:t>
+      </w:r>
+      <w:r>
+        <w:rPr>
+          <w:rFonts w:ascii="Source Code Pro" w:eastAsia="宋体" w:hAnsi="Source Code Pro" w:cs="宋体"/>
+          <w:color w:val="CC7832"/>
+          <w:kern w:val="0"/>
+          <w:szCs w:val="21"/>
+        </w:rPr>
+        <w:t>,</w:t>
+      </w:r>
+      <w:r>
+        <w:rPr>
+          <w:rFonts w:ascii="Source Code Pro" w:eastAsia="宋体" w:hAnsi="Source Code Pro" w:cs="宋体"/>
+          <w:color w:val="CC7832"/>
+          <w:kern w:val="0"/>
+          <w:szCs w:val="21"/>
+        </w:rPr>
+        <w:br/>
+        <w:t xml:space="preserve">      </w:t>
+      </w:r>
+      <w:r>
+        <w:rPr>
+          <w:rFonts w:ascii="Source Code Pro" w:eastAsia="宋体" w:hAnsi="Source Code Pro" w:cs="宋体"/>
+          <w:color w:val="9876AA"/>
+          <w:kern w:val="0"/>
+          <w:szCs w:val="21"/>
+        </w:rPr>
+        <w:t>"name"</w:t>
+      </w:r>
+      <w:r>
+        <w:rPr>
+          <w:rFonts w:ascii="Source Code Pro" w:eastAsia="宋体" w:hAnsi="Source Code Pro" w:cs="宋体"/>
+          <w:color w:val="CC7832"/>
+          <w:kern w:val="0"/>
+          <w:szCs w:val="21"/>
+        </w:rPr>
+        <w:t xml:space="preserve">: </w:t>
+      </w:r>
+      <w:r>
+        <w:rPr>
+          <w:rFonts w:ascii="Source Code Pro" w:eastAsia="宋体" w:hAnsi="Source Code Pro" w:cs="宋体"/>
+          <w:color w:val="6A8759"/>
+          <w:kern w:val="0"/>
+          <w:szCs w:val="21"/>
+        </w:rPr>
+        <w:t>"</w:t>
+      </w:r>
+      <w:r>
+        <w:rPr>
+          <w:rFonts w:ascii="宋体" w:eastAsia="宋体" w:hAnsi="宋体" w:cs="宋体" w:hint="eastAsia"/>
+          <w:color w:val="6A8759"/>
+          <w:kern w:val="0"/>
+          <w:szCs w:val="21"/>
+        </w:rPr>
+        <w:t>中南民族大学</w:t>
+      </w:r>
+      <w:r>
+        <w:rPr>
+          <w:rFonts w:ascii="Source Code Pro" w:eastAsia="宋体" w:hAnsi="Source Code Pro" w:cs="宋体"/>
+          <w:color w:val="6A8759"/>
+          <w:kern w:val="0"/>
+          <w:szCs w:val="21"/>
+        </w:rPr>
+        <w:t>"</w:t>
+      </w:r>
+      <w:r>
+        <w:rPr>
+          <w:rFonts w:ascii="Source Code Pro" w:eastAsia="宋体" w:hAnsi="Source Code Pro" w:cs="宋体"/>
+          <w:color w:val="6A8759"/>
+          <w:kern w:val="0"/>
+          <w:szCs w:val="21"/>
+        </w:rPr>
+        <w:br/>
+        <w:t xml:space="preserve">    </w:t>
+      </w:r>
+      <w:r>
+        <w:rPr>
+          <w:rFonts w:ascii="Source Code Pro" w:eastAsia="宋体" w:hAnsi="Source Code Pro" w:cs="宋体"/>
+          <w:color w:val="A9B7C6"/>
+          <w:kern w:val="0"/>
+          <w:szCs w:val="21"/>
+        </w:rPr>
+        <w:t>}</w:t>
+      </w:r>
+      <w:r>
+        <w:rPr>
+          <w:rFonts w:ascii="Source Code Pro" w:eastAsia="宋体" w:hAnsi="Source Code Pro" w:cs="宋体"/>
+          <w:color w:val="CC7832"/>
+          <w:kern w:val="0"/>
+          <w:szCs w:val="21"/>
+        </w:rPr>
+        <w:t>,</w:t>
+      </w:r>
+      <w:r>
+        <w:rPr>
+          <w:rFonts w:ascii="Source Code Pro" w:eastAsia="宋体" w:hAnsi="Source Code Pro" w:cs="宋体"/>
+          <w:color w:val="CC7832"/>
+          <w:kern w:val="0"/>
+          <w:szCs w:val="21"/>
+        </w:rPr>
+        <w:br/>
+        <w:t xml:space="preserve">    </w:t>
+      </w:r>
+      <w:r>
+        <w:rPr>
+          <w:rFonts w:ascii="Source Code Pro" w:eastAsia="宋体" w:hAnsi="Source Code Pro" w:cs="宋体"/>
+          <w:color w:val="A9B7C6"/>
+          <w:kern w:val="0"/>
+          <w:szCs w:val="21"/>
+        </w:rPr>
+        <w:t>{</w:t>
+      </w:r>
+      <w:r>
+        <w:rPr>
+          <w:rFonts w:ascii="Source Code Pro" w:eastAsia="宋体" w:hAnsi="Source Code Pro" w:cs="宋体"/>
+          <w:color w:val="A9B7C6"/>
+          <w:kern w:val="0"/>
+          <w:szCs w:val="21"/>
+        </w:rPr>
+        <w:br/>
+        <w:t xml:space="preserve">      </w:t>
+      </w:r>
+      <w:r>
+        <w:rPr>
+          <w:rFonts w:ascii="Source Code Pro" w:eastAsia="宋体" w:hAnsi="Source Code Pro" w:cs="宋体"/>
+          <w:color w:val="9876AA"/>
+          <w:kern w:val="0"/>
+          <w:szCs w:val="21"/>
+        </w:rPr>
+        <w:t>"_id"</w:t>
+      </w:r>
+      <w:r>
+        <w:rPr>
+          <w:rFonts w:ascii="Source Code Pro" w:eastAsia="宋体" w:hAnsi="Source Code Pro" w:cs="宋体"/>
+          <w:color w:val="CC7832"/>
+          <w:kern w:val="0"/>
+          <w:szCs w:val="21"/>
+        </w:rPr>
+        <w:t xml:space="preserve">: </w:t>
+      </w:r>
+      <w:r>
+        <w:rPr>
+          <w:rFonts w:ascii="Source Code Pro" w:eastAsia="宋体" w:hAnsi="Source Code Pro" w:cs="宋体"/>
+          <w:color w:val="6897BB"/>
+          <w:kern w:val="0"/>
+          <w:szCs w:val="21"/>
+        </w:rPr>
+        <w:t>13</w:t>
+      </w:r>
+      <w:r>
+        <w:rPr>
+          <w:rFonts w:ascii="Source Code Pro" w:eastAsia="宋体" w:hAnsi="Source Code Pro" w:cs="宋体"/>
+          <w:color w:val="CC7832"/>
+          <w:kern w:val="0"/>
+          <w:szCs w:val="21"/>
+        </w:rPr>
+        <w:t>,</w:t>
+      </w:r>
+      <w:r>
+        <w:rPr>
+          <w:rFonts w:ascii="Source Code Pro" w:eastAsia="宋体" w:hAnsi="Source Code Pro" w:cs="宋体"/>
+          <w:color w:val="CC7832"/>
+          <w:kern w:val="0"/>
+          <w:szCs w:val="21"/>
+        </w:rPr>
+        <w:br/>
+        <w:t xml:space="preserve">      </w:t>
+      </w:r>
+      <w:r>
+        <w:rPr>
+          <w:rFonts w:ascii="Source Code Pro" w:eastAsia="宋体" w:hAnsi="Source Code Pro" w:cs="宋体"/>
+          <w:color w:val="9876AA"/>
+          <w:kern w:val="0"/>
+          <w:szCs w:val="21"/>
+        </w:rPr>
+        <w:t>"name"</w:t>
+      </w:r>
+      <w:r>
+        <w:rPr>
+          <w:rFonts w:ascii="Source Code Pro" w:eastAsia="宋体" w:hAnsi="Source Code Pro" w:cs="宋体"/>
+          <w:color w:val="CC7832"/>
+          <w:kern w:val="0"/>
+          <w:szCs w:val="21"/>
+        </w:rPr>
+        <w:t xml:space="preserve">: </w:t>
+      </w:r>
+      <w:r>
+        <w:rPr>
+          <w:rFonts w:ascii="Source Code Pro" w:eastAsia="宋体" w:hAnsi="Source Code Pro" w:cs="宋体"/>
+          <w:color w:val="6A8759"/>
+          <w:kern w:val="0"/>
+          <w:szCs w:val="21"/>
+        </w:rPr>
+        <w:t>"</w:t>
+      </w:r>
+      <w:r>
+        <w:rPr>
+          <w:rFonts w:ascii="宋体" w:eastAsia="宋体" w:hAnsi="宋体" w:cs="宋体" w:hint="eastAsia"/>
+          <w:color w:val="6A8759"/>
+          <w:kern w:val="0"/>
+          <w:szCs w:val="21"/>
+        </w:rPr>
+        <w:t>三峡大学</w:t>
+      </w:r>
+      <w:r>
+        <w:rPr>
+          <w:rFonts w:ascii="Source Code Pro" w:eastAsia="宋体" w:hAnsi="Source Code Pro" w:cs="宋体"/>
+          <w:color w:val="6A8759"/>
+          <w:kern w:val="0"/>
+          <w:szCs w:val="21"/>
+        </w:rPr>
+        <w:t>"</w:t>
+      </w:r>
+      <w:r>
+        <w:rPr>
+          <w:rFonts w:ascii="Source Code Pro" w:eastAsia="宋体" w:hAnsi="Source Code Pro" w:cs="宋体"/>
+          <w:color w:val="6A8759"/>
+          <w:kern w:val="0"/>
+          <w:szCs w:val="21"/>
+        </w:rPr>
+        <w:br/>
+        <w:t xml:space="preserve">    </w:t>
+      </w:r>
+      <w:r>
+        <w:rPr>
+          <w:rFonts w:ascii="Source Code Pro" w:eastAsia="宋体" w:hAnsi="Source Code Pro" w:cs="宋体"/>
+          <w:color w:val="A9B7C6"/>
+          <w:kern w:val="0"/>
+          <w:szCs w:val="21"/>
+        </w:rPr>
+        <w:t>}</w:t>
+      </w:r>
+      <w:r>
+        <w:rPr>
+          <w:rFonts w:ascii="Source Code Pro" w:eastAsia="宋体" w:hAnsi="Source Code Pro" w:cs="宋体"/>
+          <w:color w:val="CC7832"/>
+          <w:kern w:val="0"/>
+          <w:szCs w:val="21"/>
+        </w:rPr>
+        <w:t>,</w:t>
+      </w:r>
+      <w:r>
+        <w:rPr>
+          <w:rFonts w:ascii="Source Code Pro" w:eastAsia="宋体" w:hAnsi="Source Code Pro" w:cs="宋体"/>
+          <w:color w:val="CC7832"/>
+          <w:kern w:val="0"/>
+          <w:szCs w:val="21"/>
+        </w:rPr>
+        <w:br/>
+        <w:t xml:space="preserve">    </w:t>
+      </w:r>
+      <w:r>
+        <w:rPr>
+          <w:rFonts w:ascii="Source Code Pro" w:eastAsia="宋体" w:hAnsi="Source Code Pro" w:cs="宋体"/>
+          <w:color w:val="A9B7C6"/>
+          <w:kern w:val="0"/>
+          <w:szCs w:val="21"/>
+        </w:rPr>
+        <w:t>{</w:t>
+      </w:r>
+      <w:r>
+        <w:rPr>
+          <w:rFonts w:ascii="Source Code Pro" w:eastAsia="宋体" w:hAnsi="Source Code Pro" w:cs="宋体"/>
+          <w:color w:val="A9B7C6"/>
+          <w:kern w:val="0"/>
+          <w:szCs w:val="21"/>
+        </w:rPr>
+        <w:br/>
+        <w:t xml:space="preserve">      </w:t>
+      </w:r>
+      <w:r>
+        <w:rPr>
+          <w:rFonts w:ascii="Source Code Pro" w:eastAsia="宋体" w:hAnsi="Source Code Pro" w:cs="宋体"/>
+          <w:color w:val="9876AA"/>
+          <w:kern w:val="0"/>
+          <w:szCs w:val="21"/>
+        </w:rPr>
+        <w:t>"_id"</w:t>
+      </w:r>
+      <w:r>
+        <w:rPr>
+          <w:rFonts w:ascii="Source Code Pro" w:eastAsia="宋体" w:hAnsi="Source Code Pro" w:cs="宋体"/>
+          <w:color w:val="CC7832"/>
+          <w:kern w:val="0"/>
+          <w:szCs w:val="21"/>
+        </w:rPr>
+        <w:t xml:space="preserve">: </w:t>
+      </w:r>
+      <w:r>
+        <w:rPr>
+          <w:rFonts w:ascii="Source Code Pro" w:eastAsia="宋体" w:hAnsi="Source Code Pro" w:cs="宋体"/>
+          <w:color w:val="6897BB"/>
+          <w:kern w:val="0"/>
+          <w:szCs w:val="21"/>
+        </w:rPr>
+        <w:t>14</w:t>
+      </w:r>
+      <w:r>
+        <w:rPr>
+          <w:rFonts w:ascii="Source Code Pro" w:eastAsia="宋体" w:hAnsi="Source Code Pro" w:cs="宋体"/>
+          <w:color w:val="CC7832"/>
+          <w:kern w:val="0"/>
+          <w:szCs w:val="21"/>
+        </w:rPr>
+        <w:t>,</w:t>
+      </w:r>
+      <w:r>
+        <w:rPr>
+          <w:rFonts w:ascii="Source Code Pro" w:eastAsia="宋体" w:hAnsi="Source Code Pro" w:cs="宋体"/>
+          <w:color w:val="CC7832"/>
+          <w:kern w:val="0"/>
+          <w:szCs w:val="21"/>
+        </w:rPr>
+        <w:br/>
+        <w:t xml:space="preserve">      </w:t>
+      </w:r>
+      <w:r>
+        <w:rPr>
+          <w:rFonts w:ascii="Source Code Pro" w:eastAsia="宋体" w:hAnsi="Source Code Pro" w:cs="宋体"/>
+          <w:color w:val="9876AA"/>
+          <w:kern w:val="0"/>
+          <w:szCs w:val="21"/>
+        </w:rPr>
+        <w:t>"name"</w:t>
+      </w:r>
+      <w:r>
+        <w:rPr>
+          <w:rFonts w:ascii="Source Code Pro" w:eastAsia="宋体" w:hAnsi="Source Code Pro" w:cs="宋体"/>
+          <w:color w:val="CC7832"/>
+          <w:kern w:val="0"/>
+          <w:szCs w:val="21"/>
+        </w:rPr>
+        <w:t xml:space="preserve">: </w:t>
+      </w:r>
+      <w:r>
+        <w:rPr>
+          <w:rFonts w:ascii="Source Code Pro" w:eastAsia="宋体" w:hAnsi="Source Code Pro" w:cs="宋体"/>
+          <w:color w:val="6A8759"/>
+          <w:kern w:val="0"/>
+          <w:szCs w:val="21"/>
+        </w:rPr>
+        <w:t>"</w:t>
+      </w:r>
+      <w:r>
+        <w:rPr>
+          <w:rFonts w:ascii="宋体" w:eastAsia="宋体" w:hAnsi="宋体" w:cs="宋体" w:hint="eastAsia"/>
+          <w:color w:val="6A8759"/>
+          <w:kern w:val="0"/>
+          <w:szCs w:val="21"/>
+        </w:rPr>
+        <w:t>湖北工业大学</w:t>
+      </w:r>
+      <w:r>
+        <w:rPr>
+          <w:rFonts w:ascii="Source Code Pro" w:eastAsia="宋体" w:hAnsi="Source Code Pro" w:cs="宋体"/>
+          <w:color w:val="6A8759"/>
+          <w:kern w:val="0"/>
+          <w:szCs w:val="21"/>
+        </w:rPr>
+        <w:t>"</w:t>
+      </w:r>
+      <w:r>
+        <w:rPr>
+          <w:rFonts w:ascii="Source Code Pro" w:eastAsia="宋体" w:hAnsi="Source Code Pro" w:cs="宋体"/>
+          <w:color w:val="6A8759"/>
+          <w:kern w:val="0"/>
+          <w:szCs w:val="21"/>
+        </w:rPr>
+        <w:br/>
+        <w:t xml:space="preserve">    </w:t>
+      </w:r>
+      <w:r>
+        <w:rPr>
+          <w:rFonts w:ascii="Source Code Pro" w:eastAsia="宋体" w:hAnsi="Source Code Pro" w:cs="宋体"/>
+          <w:color w:val="A9B7C6"/>
+          <w:kern w:val="0"/>
+          <w:szCs w:val="21"/>
+        </w:rPr>
+        <w:t>}</w:t>
+      </w:r>
+      <w:r>
+        <w:rPr>
+          <w:rFonts w:ascii="Source Code Pro" w:eastAsia="宋体" w:hAnsi="Source Code Pro" w:cs="宋体"/>
+          <w:color w:val="CC7832"/>
+          <w:kern w:val="0"/>
+          <w:szCs w:val="21"/>
+        </w:rPr>
+        <w:t>,</w:t>
+      </w:r>
+      <w:r>
+        <w:rPr>
+          <w:rFonts w:ascii="Source Code Pro" w:eastAsia="宋体" w:hAnsi="Source Code Pro" w:cs="宋体"/>
+          <w:color w:val="CC7832"/>
+          <w:kern w:val="0"/>
+          <w:szCs w:val="21"/>
+        </w:rPr>
+        <w:br/>
+        <w:t xml:space="preserve">    </w:t>
+      </w:r>
+      <w:r>
+        <w:rPr>
+          <w:rFonts w:ascii="Source Code Pro" w:eastAsia="宋体" w:hAnsi="Source Code Pro" w:cs="宋体"/>
+          <w:color w:val="A9B7C6"/>
+          <w:kern w:val="0"/>
+          <w:szCs w:val="21"/>
+        </w:rPr>
+        <w:t>{</w:t>
+      </w:r>
+      <w:r>
+        <w:rPr>
+          <w:rFonts w:ascii="Source Code Pro" w:eastAsia="宋体" w:hAnsi="Source Code Pro" w:cs="宋体"/>
+          <w:color w:val="A9B7C6"/>
+          <w:kern w:val="0"/>
+          <w:szCs w:val="21"/>
+        </w:rPr>
+        <w:br/>
+        <w:t xml:space="preserve">      </w:t>
+      </w:r>
+      <w:r>
+        <w:rPr>
+          <w:rFonts w:ascii="Source Code Pro" w:eastAsia="宋体" w:hAnsi="Source Code Pro" w:cs="宋体"/>
+          <w:color w:val="9876AA"/>
+          <w:kern w:val="0"/>
+          <w:szCs w:val="21"/>
+        </w:rPr>
+        <w:t>"_id"</w:t>
+      </w:r>
+      <w:r>
+        <w:rPr>
+          <w:rFonts w:ascii="Source Code Pro" w:eastAsia="宋体" w:hAnsi="Source Code Pro" w:cs="宋体"/>
+          <w:color w:val="CC7832"/>
+          <w:kern w:val="0"/>
+          <w:szCs w:val="21"/>
+        </w:rPr>
+        <w:t xml:space="preserve">: </w:t>
+      </w:r>
+      <w:r>
+        <w:rPr>
+          <w:rFonts w:ascii="Source Code Pro" w:eastAsia="宋体" w:hAnsi="Source Code Pro" w:cs="宋体"/>
+          <w:color w:val="6897BB"/>
+          <w:kern w:val="0"/>
+          <w:szCs w:val="21"/>
+        </w:rPr>
+        <w:t>15</w:t>
+      </w:r>
+      <w:r>
+        <w:rPr>
+          <w:rFonts w:ascii="Source Code Pro" w:eastAsia="宋体" w:hAnsi="Source Code Pro" w:cs="宋体"/>
+          <w:color w:val="CC7832"/>
+          <w:kern w:val="0"/>
+          <w:szCs w:val="21"/>
+        </w:rPr>
+        <w:t>,</w:t>
+      </w:r>
+      <w:r>
+        <w:rPr>
+          <w:rFonts w:ascii="Source Code Pro" w:eastAsia="宋体" w:hAnsi="Source Code Pro" w:cs="宋体"/>
+          <w:color w:val="CC7832"/>
+          <w:kern w:val="0"/>
+          <w:szCs w:val="21"/>
+        </w:rPr>
+        <w:br/>
+        <w:t xml:space="preserve">      </w:t>
+      </w:r>
+      <w:r>
+        <w:rPr>
+          <w:rFonts w:ascii="Source Code Pro" w:eastAsia="宋体" w:hAnsi="Source Code Pro" w:cs="宋体"/>
+          <w:color w:val="9876AA"/>
+          <w:kern w:val="0"/>
+          <w:szCs w:val="21"/>
+        </w:rPr>
+        <w:t>"name"</w:t>
+      </w:r>
+      <w:r>
+        <w:rPr>
+          <w:rFonts w:ascii="Source Code Pro" w:eastAsia="宋体" w:hAnsi="Source Code Pro" w:cs="宋体"/>
+          <w:color w:val="CC7832"/>
+          <w:kern w:val="0"/>
+          <w:szCs w:val="21"/>
+        </w:rPr>
+        <w:t xml:space="preserve">: </w:t>
+      </w:r>
+      <w:r>
+        <w:rPr>
+          <w:rFonts w:ascii="Source Code Pro" w:eastAsia="宋体" w:hAnsi="Source Code Pro" w:cs="宋体"/>
+          <w:color w:val="6A8759"/>
+          <w:kern w:val="0"/>
+          <w:szCs w:val="21"/>
+        </w:rPr>
+        <w:t>"</w:t>
+      </w:r>
+      <w:r>
+        <w:rPr>
+          <w:rFonts w:ascii="宋体" w:eastAsia="宋体" w:hAnsi="宋体" w:cs="宋体" w:hint="eastAsia"/>
+          <w:color w:val="6A8759"/>
+          <w:kern w:val="0"/>
+          <w:szCs w:val="21"/>
+        </w:rPr>
+        <w:t>武汉工程大学</w:t>
+      </w:r>
+      <w:r>
+        <w:rPr>
+          <w:rFonts w:ascii="Source Code Pro" w:eastAsia="宋体" w:hAnsi="Source Code Pro" w:cs="宋体"/>
+          <w:color w:val="6A8759"/>
+          <w:kern w:val="0"/>
+          <w:szCs w:val="21"/>
+        </w:rPr>
+        <w:t>"</w:t>
+      </w:r>
+      <w:r>
+        <w:rPr>
+          <w:rFonts w:ascii="Source Code Pro" w:eastAsia="宋体" w:hAnsi="Source Code Pro" w:cs="宋体"/>
+          <w:color w:val="6A8759"/>
+          <w:kern w:val="0"/>
+          <w:szCs w:val="21"/>
+        </w:rPr>
+        <w:br/>
+        <w:t xml:space="preserve">    </w:t>
+      </w:r>
+      <w:r>
+        <w:rPr>
+          <w:rFonts w:ascii="Source Code Pro" w:eastAsia="宋体" w:hAnsi="Source Code Pro" w:cs="宋体"/>
+          <w:color w:val="A9B7C6"/>
+          <w:kern w:val="0"/>
+          <w:szCs w:val="21"/>
+        </w:rPr>
+        <w:t>}</w:t>
+      </w:r>
+      <w:r>
+        <w:rPr>
+          <w:rFonts w:ascii="Source Code Pro" w:eastAsia="宋体" w:hAnsi="Source Code Pro" w:cs="宋体"/>
+          <w:color w:val="A9B7C6"/>
+          <w:kern w:val="0"/>
+          <w:szCs w:val="21"/>
+        </w:rPr>
+        <w:br/>
+        <w:t xml:space="preserve">  ]</w:t>
+      </w:r>
+      <w:r>
+        <w:rPr>
+          <w:rFonts w:ascii="Source Code Pro" w:eastAsia="宋体" w:hAnsi="Source Code Pro" w:cs="宋体"/>
+          <w:color w:val="A9B7C6"/>
+          <w:kern w:val="0"/>
+          <w:szCs w:val="21"/>
+        </w:rPr>
+        <w:br/>
+        <w:t>}</w:t>
+      </w:r>
+    </w:p>
+    <w:p>
+      <w:pPr>
+        <w:jc w:val="left"/>
+      </w:pPr>
+    </w:p>
+    <w:p>
+      <w:pPr>
+        <w:jc w:val="left"/>
+      </w:pPr>
+      <w:r>
+        <w:t xml:space="preserve"> </w:t>
+      </w:r>
+      <w:r>
+        <w:t>“status”</w:t>
+      </w:r>
+      <w:r>
+        <w:t>为</w:t>
+      </w:r>
+      <w:r>
+        <w:rPr>
+          <w:rFonts w:hint="eastAsia"/>
+        </w:rPr>
+        <w:t>1</w:t>
+      </w:r>
+      <w:r>
+        <w:rPr>
+          <w:rFonts w:hint="eastAsia"/>
+        </w:rPr>
+        <w:t>表示“</w:t>
+      </w:r>
+      <w:r>
+        <w:rPr>
+          <w:rFonts w:hint="eastAsia"/>
+        </w:rPr>
+        <w:t>网络异常</w:t>
+      </w:r>
+      <w:r>
+        <w:rPr>
+          <w:rFonts w:hint="eastAsia"/>
+        </w:rPr>
+        <w:t>”，</w:t>
+      </w:r>
+      <w:proofErr w:type="gramStart"/>
+      <w:r>
+        <w:t>”</w:t>
+      </w:r>
+      <w:proofErr w:type="gramEnd"/>
+      <w:r>
+        <w:t>message</w:t>
+      </w:r>
+      <w:proofErr w:type="gramStart"/>
+      <w:r>
+        <w:t>”</w:t>
+      </w:r>
+      <w:proofErr w:type="gramEnd"/>
+      <w:r>
+        <w:t>表示异常消息，</w:t>
+      </w:r>
+      <w:proofErr w:type="gramStart"/>
+      <w:r>
+        <w:t>”</w:t>
+      </w:r>
+      <w:proofErr w:type="gramEnd"/>
+      <w:r>
+        <w:t>city</w:t>
+      </w:r>
+      <w:proofErr w:type="gramStart"/>
+      <w:r>
+        <w:t>”</w:t>
+      </w:r>
+      <w:proofErr w:type="gramEnd"/>
+      <w:r>
+        <w:t>表示当前位置（</w:t>
+      </w:r>
+      <w:r>
+        <w:t>GPS</w:t>
+      </w:r>
+      <w:r>
+        <w:t>定位或用户输入），</w:t>
+      </w:r>
+      <w:proofErr w:type="gramStart"/>
+      <w:r>
+        <w:t>”</w:t>
+      </w:r>
+      <w:proofErr w:type="spellStart"/>
+      <w:proofErr w:type="gramEnd"/>
+      <w:r>
+        <w:t>schoollist</w:t>
+      </w:r>
+      <w:proofErr w:type="spellEnd"/>
+      <w:proofErr w:type="gramStart"/>
+      <w:r>
+        <w:t>”</w:t>
+      </w:r>
+      <w:proofErr w:type="gramEnd"/>
+      <w:r>
+        <w:t>为</w:t>
+      </w:r>
+      <w:r>
+        <w:t>空</w:t>
+      </w:r>
+      <w:r>
+        <w:t>。</w:t>
+      </w:r>
+      <w:r>
+        <w:t>JSON</w:t>
+      </w:r>
+      <w:r>
+        <w:t>数据示例如下：</w:t>
+      </w:r>
+    </w:p>
+    <w:p>
+      <w:pPr>
+        <w:widowControl/>
+        <w:shd w:val="clear" w:color="auto" w:fill="2B2B2B"/>
+        <w:tabs>
+          <w:tab w:val="left" w:pos="916"/>
+          <w:tab w:val="left" w:pos="1832"/>
+          <w:tab w:val="left" w:pos="2748"/>
+          <w:tab w:val="left" w:pos="3664"/>
+          <w:tab w:val="left" w:pos="4580"/>
+          <w:tab w:val="left" w:pos="5496"/>
+          <w:tab w:val="left" w:pos="6412"/>
+          <w:tab w:val="left" w:pos="7328"/>
+          <w:tab w:val="left" w:pos="8244"/>
+          <w:tab w:val="left" w:pos="9160"/>
+          <w:tab w:val="left" w:pos="10076"/>
+          <w:tab w:val="left" w:pos="10992"/>
+          <w:tab w:val="left" w:pos="11908"/>
+          <w:tab w:val="left" w:pos="12824"/>
+          <w:tab w:val="left" w:pos="13740"/>
+          <w:tab w:val="left" w:pos="14656"/>
+        </w:tabs>
+        <w:jc w:val="left"/>
+        <w:rPr>
+          <w:rFonts w:ascii="Source Code Pro" w:eastAsia="宋体" w:hAnsi="Source Code Pro" w:cs="宋体"/>
+          <w:color w:val="A9B7C6"/>
+          <w:kern w:val="0"/>
+          <w:szCs w:val="21"/>
+        </w:rPr>
+      </w:pPr>
+      <w:r>
+        <w:rPr>
+          <w:rFonts w:ascii="Source Code Pro" w:eastAsia="宋体" w:hAnsi="Source Code Pro" w:cs="宋体"/>
+          <w:color w:val="A9B7C6"/>
+          <w:kern w:val="0"/>
+          <w:szCs w:val="21"/>
+        </w:rPr>
+        <w:t>{</w:t>
+      </w:r>
+      <w:r>
+        <w:rPr>
+          <w:rFonts w:ascii="Source Code Pro" w:eastAsia="宋体" w:hAnsi="Source Code Pro" w:cs="宋体"/>
+          <w:color w:val="A9B7C6"/>
+          <w:kern w:val="0"/>
+          <w:szCs w:val="21"/>
+        </w:rPr>
+        <w:br/>
+        <w:t xml:space="preserve">  </w:t>
+      </w:r>
+      <w:r>
+        <w:rPr>
+          <w:rFonts w:ascii="Source Code Pro" w:eastAsia="宋体" w:hAnsi="Source Code Pro" w:cs="宋体"/>
+          <w:color w:val="9876AA"/>
+          <w:kern w:val="0"/>
+          <w:szCs w:val="21"/>
+        </w:rPr>
+        <w:t>"status"</w:t>
+      </w:r>
+      <w:r>
+        <w:rPr>
+          <w:rFonts w:ascii="Source Code Pro" w:eastAsia="宋体" w:hAnsi="Source Code Pro" w:cs="宋体"/>
+          <w:color w:val="CC7832"/>
+          <w:kern w:val="0"/>
+          <w:szCs w:val="21"/>
+        </w:rPr>
+        <w:t xml:space="preserve">: </w:t>
+      </w:r>
+      <w:r>
+        <w:rPr>
+          <w:rFonts w:ascii="Source Code Pro" w:eastAsia="宋体" w:hAnsi="Source Code Pro" w:cs="宋体"/>
+          <w:color w:val="6897BB"/>
+          <w:kern w:val="0"/>
+          <w:szCs w:val="21"/>
+        </w:rPr>
+        <w:t>1</w:t>
+      </w:r>
+      <w:r>
+        <w:rPr>
+          <w:rFonts w:ascii="Source Code Pro" w:eastAsia="宋体" w:hAnsi="Source Code Pro" w:cs="宋体"/>
+          <w:color w:val="CC7832"/>
+          <w:kern w:val="0"/>
+          <w:szCs w:val="21"/>
+        </w:rPr>
+        <w:t>,</w:t>
+      </w:r>
+      <w:r>
+        <w:rPr>
+          <w:rFonts w:ascii="Source Code Pro" w:eastAsia="宋体" w:hAnsi="Source Code Pro" w:cs="宋体"/>
+          <w:color w:val="CC7832"/>
+          <w:kern w:val="0"/>
+          <w:szCs w:val="21"/>
+        </w:rPr>
+        <w:br/>
+        <w:t xml:space="preserve">  </w:t>
+      </w:r>
+      <w:r>
+        <w:rPr>
+          <w:rFonts w:ascii="Source Code Pro" w:eastAsia="宋体" w:hAnsi="Source Code Pro" w:cs="宋体"/>
+          <w:color w:val="9876AA"/>
+          <w:kern w:val="0"/>
+          <w:szCs w:val="21"/>
+        </w:rPr>
+        <w:t>"message"</w:t>
+      </w:r>
+      <w:r>
+        <w:rPr>
+          <w:rFonts w:ascii="Source Code Pro" w:eastAsia="宋体" w:hAnsi="Source Code Pro" w:cs="宋体"/>
+          <w:color w:val="CC7832"/>
+          <w:kern w:val="0"/>
+          <w:szCs w:val="21"/>
+        </w:rPr>
+        <w:t xml:space="preserve">: </w:t>
+      </w:r>
+      <w:r>
+        <w:rPr>
+          <w:rFonts w:ascii="Source Code Pro" w:eastAsia="宋体" w:hAnsi="Source Code Pro" w:cs="宋体"/>
+          <w:color w:val="6A8759"/>
+          <w:kern w:val="0"/>
+          <w:szCs w:val="21"/>
+        </w:rPr>
+        <w:t>"</w:t>
+      </w:r>
+      <w:r>
+        <w:rPr>
+          <w:rFonts w:ascii="宋体" w:eastAsia="宋体" w:hAnsi="宋体" w:cs="宋体" w:hint="eastAsia"/>
+          <w:color w:val="6A8759"/>
+          <w:kern w:val="0"/>
+          <w:szCs w:val="21"/>
+        </w:rPr>
+        <w:t>网络异常</w:t>
+      </w:r>
+      <w:r>
+        <w:rPr>
+          <w:rFonts w:ascii="Source Code Pro" w:eastAsia="宋体" w:hAnsi="Source Code Pro" w:cs="宋体"/>
+          <w:color w:val="6A8759"/>
+          <w:kern w:val="0"/>
+          <w:szCs w:val="21"/>
+        </w:rPr>
+        <w:t>"</w:t>
+      </w:r>
+      <w:r>
+        <w:rPr>
+          <w:rFonts w:ascii="Source Code Pro" w:eastAsia="宋体" w:hAnsi="Source Code Pro" w:cs="宋体"/>
+          <w:color w:val="6A8759"/>
+          <w:kern w:val="0"/>
+          <w:szCs w:val="21"/>
+        </w:rPr>
+        <w:br/>
+        <w:t xml:space="preserve">  </w:t>
+      </w:r>
+      <w:r>
+        <w:rPr>
+          <w:rFonts w:ascii="Source Code Pro" w:eastAsia="宋体" w:hAnsi="Source Code Pro" w:cs="宋体"/>
+          <w:color w:val="9876AA"/>
+          <w:kern w:val="0"/>
+          <w:szCs w:val="21"/>
+        </w:rPr>
+        <w:t>"city"</w:t>
+      </w:r>
+      <w:r>
+        <w:rPr>
+          <w:rFonts w:ascii="Source Code Pro" w:eastAsia="宋体" w:hAnsi="Source Code Pro" w:cs="宋体"/>
+          <w:color w:val="CC7832"/>
+          <w:kern w:val="0"/>
+          <w:szCs w:val="21"/>
+        </w:rPr>
+        <w:t xml:space="preserve">: </w:t>
+      </w:r>
+      <w:r>
+        <w:rPr>
+          <w:rFonts w:ascii="Source Code Pro" w:eastAsia="宋体" w:hAnsi="Source Code Pro" w:cs="宋体"/>
+          <w:color w:val="6A8759"/>
+          <w:kern w:val="0"/>
+          <w:szCs w:val="21"/>
+        </w:rPr>
+        <w:t>"</w:t>
+      </w:r>
+      <w:r>
+        <w:rPr>
+          <w:rFonts w:ascii="宋体" w:eastAsia="宋体" w:hAnsi="宋体" w:cs="宋体" w:hint="eastAsia"/>
+          <w:color w:val="6A8759"/>
+          <w:kern w:val="0"/>
+          <w:szCs w:val="21"/>
+        </w:rPr>
+        <w:t>武汉</w:t>
+      </w:r>
+      <w:r>
+        <w:rPr>
+          <w:rFonts w:ascii="Source Code Pro" w:eastAsia="宋体" w:hAnsi="Source Code Pro" w:cs="宋体"/>
+          <w:color w:val="6A8759"/>
+          <w:kern w:val="0"/>
+          <w:szCs w:val="21"/>
+        </w:rPr>
+        <w:t>"</w:t>
+      </w:r>
+      <w:r>
+        <w:rPr>
+          <w:rFonts w:ascii="Source Code Pro" w:eastAsia="宋体" w:hAnsi="Source Code Pro" w:cs="宋体"/>
+          <w:color w:val="CC7832"/>
+          <w:kern w:val="0"/>
+          <w:szCs w:val="21"/>
+        </w:rPr>
+        <w:t>,</w:t>
+      </w:r>
+      <w:r>
+        <w:rPr>
+          <w:rFonts w:ascii="Source Code Pro" w:eastAsia="宋体" w:hAnsi="Source Code Pro" w:cs="宋体"/>
+          <w:color w:val="CC7832"/>
+          <w:kern w:val="0"/>
+          <w:szCs w:val="21"/>
+        </w:rPr>
+        <w:br/>
+        <w:t xml:space="preserve">  </w:t>
+      </w:r>
+      <w:r>
+        <w:rPr>
+          <w:rFonts w:ascii="Source Code Pro" w:eastAsia="宋体" w:hAnsi="Source Code Pro" w:cs="宋体"/>
+          <w:color w:val="9876AA"/>
+          <w:kern w:val="0"/>
+          <w:szCs w:val="21"/>
+        </w:rPr>
+        <w:t>"</w:t>
+      </w:r>
+      <w:proofErr w:type="spellStart"/>
+      <w:r>
+        <w:rPr>
+          <w:rFonts w:ascii="Source Code Pro" w:eastAsia="宋体" w:hAnsi="Source Code Pro" w:cs="宋体"/>
+          <w:color w:val="9876AA"/>
+          <w:kern w:val="0"/>
+          <w:szCs w:val="21"/>
+        </w:rPr>
+        <w:t>schoollist</w:t>
+      </w:r>
+      <w:proofErr w:type="spellEnd"/>
+      <w:r>
+        <w:rPr>
+          <w:rFonts w:ascii="Source Code Pro" w:eastAsia="宋体" w:hAnsi="Source Code Pro" w:cs="宋体"/>
+          <w:color w:val="9876AA"/>
+          <w:kern w:val="0"/>
+          <w:szCs w:val="21"/>
+        </w:rPr>
+        <w:t>"</w:t>
+      </w:r>
+      <w:r>
+        <w:rPr>
+          <w:rFonts w:ascii="Source Code Pro" w:eastAsia="宋体" w:hAnsi="Source Code Pro" w:cs="宋体"/>
+          <w:color w:val="CC7832"/>
+          <w:kern w:val="0"/>
+          <w:szCs w:val="21"/>
+        </w:rPr>
+        <w:t xml:space="preserve">: </w:t>
+      </w:r>
+      <w:r>
+        <w:rPr>
+          <w:rFonts w:ascii="Source Code Pro" w:eastAsia="宋体" w:hAnsi="Source Code Pro" w:cs="宋体"/>
+          <w:color w:val="A9B7C6"/>
+          <w:kern w:val="0"/>
+          <w:szCs w:val="21"/>
+        </w:rPr>
+        <w:t>[]</w:t>
+      </w:r>
+      <w:r>
+        <w:rPr>
+          <w:rFonts w:ascii="Source Code Pro" w:eastAsia="宋体" w:hAnsi="Source Code Pro" w:cs="宋体"/>
+          <w:color w:val="A9B7C6"/>
+          <w:kern w:val="0"/>
+          <w:szCs w:val="21"/>
+        </w:rPr>
+        <w:br/>
+        <w:t>}</w:t>
+      </w:r>
+    </w:p>
+    <w:p>
+      <w:pPr>
+        <w:jc w:val="left"/>
+        <w:rPr>
+          <w:rFonts w:hint="eastAsia"/>
+        </w:rPr>
+      </w:pPr>
+      <w:bookmarkStart w:id="0" w:name="_GoBack"/>
+      <w:bookmarkEnd w:id="0"/>
     </w:p>
     <w:sectPr>
       <w:pgSz w:w="11906" w:h="16838"/>

</xml_diff>